<commit_message>
Modify the font and add new requirement
</commit_message>
<xml_diff>
--- a/00_requirementFromLiZeFu_Website/网站需求文档.docx
+++ b/00_requirementFromLiZeFu_Website/网站需求文档.docx
@@ -6,20 +6,20 @@
       <w:pPr>
         <w:pStyle w:val="Title1"/>
         <w:rPr>
-          <w:rFonts w:asciiTheme="majorHAnsi" w:hAnsiTheme="majorHAnsi"/>
+          <w:rFonts w:asciiTheme="minorEastAsia" w:hAnsiTheme="minorEastAsia"/>
           <w:lang w:eastAsia="zh-CN"/>
         </w:rPr>
       </w:pPr>
       <w:r>
         <w:rPr>
-          <w:rFonts w:asciiTheme="majorHAnsi" w:hAnsiTheme="majorHAnsi" w:hint="eastAsia"/>
+          <w:rFonts w:asciiTheme="minorEastAsia" w:hAnsiTheme="minorEastAsia" w:hint="eastAsia"/>
           <w:lang w:eastAsia="zh-CN"/>
         </w:rPr>
         <w:t>会员</w:t>
       </w:r>
       <w:r>
         <w:rPr>
-          <w:rFonts w:asciiTheme="majorHAnsi" w:hAnsiTheme="majorHAnsi"/>
+          <w:rFonts w:asciiTheme="minorEastAsia" w:hAnsiTheme="minorEastAsia"/>
           <w:lang w:eastAsia="zh-CN"/>
         </w:rPr>
         <w:t>管理网站需求</w:t>
@@ -28,7 +28,7 @@
     <w:p>
       <w:pPr>
         <w:rPr>
-          <w:rFonts w:asciiTheme="majorHAnsi" w:hAnsiTheme="majorHAnsi" w:cs="Arial"/>
+          <w:rFonts w:asciiTheme="minorEastAsia" w:hAnsiTheme="minorEastAsia" w:cs="Arial"/>
         </w:rPr>
       </w:pPr>
     </w:p>
@@ -52,8 +52,8 @@
         <w:tblLook w:val="04A0" w:firstRow="1" w:lastRow="0" w:firstColumn="1" w:lastColumn="0" w:noHBand="0" w:noVBand="1"/>
       </w:tblPr>
       <w:tblGrid>
-        <w:gridCol w:w="3138"/>
-        <w:gridCol w:w="6160"/>
+        <w:gridCol w:w="3181"/>
+        <w:gridCol w:w="6117"/>
       </w:tblGrid>
       <w:tr>
         <w:trPr>
@@ -70,26 +70,26 @@
           <w:p>
             <w:pPr>
               <w:rPr>
-                <w:rFonts w:cs="Arial"/>
+                <w:rFonts w:asciiTheme="minorEastAsia" w:hAnsiTheme="minorEastAsia" w:cs="Arial"/>
                 <w:lang w:eastAsia="zh-CN"/>
               </w:rPr>
             </w:pPr>
             <w:r>
               <w:rPr>
-                <w:rFonts w:cs="Arial" w:hint="eastAsia"/>
+                <w:rFonts w:asciiTheme="minorEastAsia" w:hAnsiTheme="minorEastAsia" w:cs="Arial" w:hint="eastAsia"/>
                 <w:lang w:eastAsia="zh-CN"/>
               </w:rPr>
               <w:t>版本</w:t>
             </w:r>
             <w:r>
               <w:rPr>
-                <w:rFonts w:cs="Arial"/>
+                <w:rFonts w:asciiTheme="minorEastAsia" w:hAnsiTheme="minorEastAsia" w:cs="Arial"/>
               </w:rPr>
               <w:t xml:space="preserve">, </w:t>
             </w:r>
             <w:r>
               <w:rPr>
-                <w:rFonts w:cs="Arial" w:hint="eastAsia"/>
+                <w:rFonts w:asciiTheme="minorEastAsia" w:hAnsiTheme="minorEastAsia" w:cs="Arial" w:hint="eastAsia"/>
                 <w:lang w:eastAsia="zh-CN"/>
               </w:rPr>
               <w:t>状态</w:t>
@@ -107,31 +107,31 @@
           <w:p>
             <w:pPr>
               <w:rPr>
-                <w:rFonts w:cs="Arial"/>
+                <w:rFonts w:asciiTheme="minorEastAsia" w:hAnsiTheme="minorEastAsia" w:cs="Arial"/>
                 <w:lang w:eastAsia="zh-CN"/>
               </w:rPr>
             </w:pPr>
             <w:r>
               <w:rPr>
-                <w:rFonts w:cs="Arial"/>
+                <w:rFonts w:ascii="Arial" w:hAnsi="Arial" w:cs="Arial"/>
               </w:rPr>
               <w:t>0.</w:t>
             </w:r>
             <w:r>
               <w:rPr>
-                <w:rFonts w:cs="Arial"/>
+                <w:rFonts w:ascii="Arial" w:hAnsi="Arial" w:cs="Arial"/>
               </w:rPr>
               <w:t>1</w:t>
             </w:r>
             <w:r>
               <w:rPr>
-                <w:rFonts w:cs="Arial"/>
+                <w:rFonts w:asciiTheme="minorEastAsia" w:hAnsiTheme="minorEastAsia" w:cs="Arial"/>
               </w:rPr>
               <w:t xml:space="preserve">, </w:t>
             </w:r>
             <w:r>
               <w:rPr>
-                <w:rFonts w:cs="Arial" w:hint="eastAsia"/>
+                <w:rFonts w:asciiTheme="minorEastAsia" w:hAnsiTheme="minorEastAsia" w:cs="Arial" w:hint="eastAsia"/>
                 <w:lang w:eastAsia="zh-CN"/>
               </w:rPr>
               <w:t>初稿</w:t>
@@ -151,13 +151,13 @@
           <w:p>
             <w:pPr>
               <w:rPr>
-                <w:rFonts w:cs="Arial"/>
+                <w:rFonts w:asciiTheme="minorEastAsia" w:hAnsiTheme="minorEastAsia" w:cs="Arial"/>
                 <w:lang w:eastAsia="zh-CN"/>
               </w:rPr>
             </w:pPr>
             <w:r>
               <w:rPr>
-                <w:rFonts w:cs="Arial" w:hint="eastAsia"/>
+                <w:rFonts w:asciiTheme="minorEastAsia" w:hAnsiTheme="minorEastAsia" w:cs="Arial" w:hint="eastAsia"/>
                 <w:lang w:eastAsia="zh-CN"/>
               </w:rPr>
               <w:t>日期</w:t>
@@ -172,30 +172,30 @@
           <w:p>
             <w:pPr>
               <w:rPr>
-                <w:rFonts w:cs="Arial"/>
+                <w:rFonts w:ascii="Arial" w:hAnsi="Arial" w:cs="Arial"/>
               </w:rPr>
             </w:pPr>
             <w:r>
               <w:rPr>
-                <w:rFonts w:cs="Arial"/>
+                <w:rFonts w:ascii="Arial" w:hAnsi="Arial" w:cs="Arial"/>
               </w:rPr>
               <w:t>28</w:t>
             </w:r>
             <w:r>
               <w:rPr>
-                <w:rFonts w:cs="Arial"/>
+                <w:rFonts w:ascii="Arial" w:hAnsi="Arial" w:cs="Arial"/>
               </w:rPr>
               <w:t>-0</w:t>
             </w:r>
             <w:r>
               <w:rPr>
-                <w:rFonts w:cs="Arial"/>
+                <w:rFonts w:ascii="Arial" w:hAnsi="Arial" w:cs="Arial"/>
               </w:rPr>
               <w:t>3</w:t>
             </w:r>
             <w:r>
               <w:rPr>
-                <w:rFonts w:cs="Arial"/>
+                <w:rFonts w:ascii="Arial" w:hAnsi="Arial" w:cs="Arial"/>
               </w:rPr>
               <w:t>-2016</w:t>
             </w:r>
@@ -214,13 +214,13 @@
           <w:p>
             <w:pPr>
               <w:rPr>
-                <w:rFonts w:cs="Arial"/>
+                <w:rFonts w:asciiTheme="minorEastAsia" w:hAnsiTheme="minorEastAsia" w:cs="Arial"/>
                 <w:lang w:eastAsia="zh-CN"/>
               </w:rPr>
             </w:pPr>
             <w:r>
               <w:rPr>
-                <w:rFonts w:cs="Arial" w:hint="eastAsia"/>
+                <w:rFonts w:asciiTheme="minorEastAsia" w:hAnsiTheme="minorEastAsia" w:cs="Arial" w:hint="eastAsia"/>
                 <w:lang w:eastAsia="zh-CN"/>
               </w:rPr>
               <w:t>编写者</w:t>
@@ -235,13 +235,13 @@
           <w:p>
             <w:pPr>
               <w:rPr>
-                <w:rFonts w:cs="Arial"/>
+                <w:rFonts w:asciiTheme="minorEastAsia" w:hAnsiTheme="minorEastAsia" w:cs="Arial"/>
                 <w:lang w:eastAsia="zh-CN"/>
               </w:rPr>
             </w:pPr>
             <w:r>
               <w:rPr>
-                <w:rFonts w:cs="Arial" w:hint="eastAsia"/>
+                <w:rFonts w:asciiTheme="minorEastAsia" w:hAnsiTheme="minorEastAsia" w:cs="Arial" w:hint="eastAsia"/>
                 <w:lang w:eastAsia="zh-CN"/>
               </w:rPr>
               <w:t>张文虎</w:t>
@@ -261,13 +261,13 @@
           <w:p>
             <w:pPr>
               <w:rPr>
-                <w:rFonts w:cs="Arial"/>
+                <w:rFonts w:asciiTheme="minorEastAsia" w:hAnsiTheme="minorEastAsia" w:cs="Arial"/>
                 <w:lang w:eastAsia="zh-CN"/>
               </w:rPr>
             </w:pPr>
             <w:r>
               <w:rPr>
-                <w:rFonts w:cs="Arial" w:hint="eastAsia"/>
+                <w:rFonts w:asciiTheme="minorEastAsia" w:hAnsiTheme="minorEastAsia" w:cs="Arial" w:hint="eastAsia"/>
                 <w:lang w:eastAsia="zh-CN"/>
               </w:rPr>
               <w:t>功能</w:t>
@@ -282,20 +282,20 @@
           <w:p>
             <w:pPr>
               <w:rPr>
-                <w:rFonts w:cs="Arial"/>
+                <w:rFonts w:asciiTheme="minorEastAsia" w:hAnsiTheme="minorEastAsia" w:cs="Arial"/>
                 <w:lang w:eastAsia="zh-CN"/>
               </w:rPr>
             </w:pPr>
             <w:r>
               <w:rPr>
-                <w:rFonts w:cs="Arial" w:hint="eastAsia"/>
+                <w:rFonts w:asciiTheme="minorEastAsia" w:hAnsiTheme="minorEastAsia" w:cs="Arial" w:hint="eastAsia"/>
                 <w:lang w:eastAsia="zh-CN"/>
               </w:rPr>
               <w:t>会员管理</w:t>
             </w:r>
             <w:r>
               <w:rPr>
-                <w:rFonts w:cs="Arial"/>
+                <w:rFonts w:asciiTheme="minorEastAsia" w:hAnsiTheme="minorEastAsia" w:cs="Arial"/>
                 <w:lang w:eastAsia="zh-CN"/>
               </w:rPr>
               <w:t>网站</w:t>
@@ -355,13 +355,13 @@
                 <w:p>
                   <w:pPr>
                     <w:rPr>
-                      <w:rFonts w:cs="Arial"/>
+                      <w:rFonts w:asciiTheme="minorEastAsia" w:hAnsiTheme="minorEastAsia" w:cs="Arial"/>
                       <w:lang w:eastAsia="zh-CN"/>
                     </w:rPr>
                   </w:pPr>
                   <w:r>
                     <w:rPr>
-                      <w:rFonts w:cs="Arial" w:hint="eastAsia"/>
+                      <w:rFonts w:asciiTheme="minorEastAsia" w:hAnsiTheme="minorEastAsia" w:cs="Arial" w:hint="eastAsia"/>
                       <w:lang w:eastAsia="zh-CN"/>
                     </w:rPr>
                     <w:t>修改历史</w:t>
@@ -381,7 +381,7 @@
                 <w:p>
                   <w:pPr>
                     <w:rPr>
-                      <w:rFonts w:cs="Arial"/>
+                      <w:rFonts w:asciiTheme="minorEastAsia" w:hAnsiTheme="minorEastAsia" w:cs="Arial"/>
                       <w:sz w:val="18"/>
                       <w:szCs w:val="18"/>
                       <w:lang w:eastAsia="zh-CN"/>
@@ -389,7 +389,7 @@
                   </w:pPr>
                   <w:r>
                     <w:rPr>
-                      <w:rFonts w:cs="Arial" w:hint="eastAsia"/>
+                      <w:rFonts w:asciiTheme="minorEastAsia" w:hAnsiTheme="minorEastAsia" w:cs="Arial" w:hint="eastAsia"/>
                       <w:sz w:val="18"/>
                       <w:szCs w:val="18"/>
                       <w:lang w:eastAsia="zh-CN"/>
@@ -406,7 +406,7 @@
                 <w:p>
                   <w:pPr>
                     <w:rPr>
-                      <w:rFonts w:cs="Arial"/>
+                      <w:rFonts w:asciiTheme="minorEastAsia" w:hAnsiTheme="minorEastAsia" w:cs="Arial"/>
                       <w:sz w:val="18"/>
                       <w:szCs w:val="18"/>
                       <w:lang w:eastAsia="zh-CN"/>
@@ -414,7 +414,7 @@
                   </w:pPr>
                   <w:r>
                     <w:rPr>
-                      <w:rFonts w:cs="Arial" w:hint="eastAsia"/>
+                      <w:rFonts w:asciiTheme="minorEastAsia" w:hAnsiTheme="minorEastAsia" w:cs="Arial" w:hint="eastAsia"/>
                       <w:sz w:val="18"/>
                       <w:szCs w:val="18"/>
                       <w:lang w:eastAsia="zh-CN"/>
@@ -431,7 +431,7 @@
                 <w:p>
                   <w:pPr>
                     <w:rPr>
-                      <w:rFonts w:cs="Arial"/>
+                      <w:rFonts w:asciiTheme="minorEastAsia" w:hAnsiTheme="minorEastAsia" w:cs="Arial"/>
                       <w:sz w:val="18"/>
                       <w:szCs w:val="18"/>
                       <w:lang w:eastAsia="zh-CN"/>
@@ -439,7 +439,7 @@
                   </w:pPr>
                   <w:r>
                     <w:rPr>
-                      <w:rFonts w:cs="Arial" w:hint="eastAsia"/>
+                      <w:rFonts w:asciiTheme="minorEastAsia" w:hAnsiTheme="minorEastAsia" w:cs="Arial" w:hint="eastAsia"/>
                       <w:sz w:val="18"/>
                       <w:szCs w:val="18"/>
                       <w:lang w:eastAsia="zh-CN"/>
@@ -456,7 +456,7 @@
                 <w:p>
                   <w:pPr>
                     <w:rPr>
-                      <w:rFonts w:cs="Arial"/>
+                      <w:rFonts w:asciiTheme="minorEastAsia" w:hAnsiTheme="minorEastAsia" w:cs="Arial"/>
                       <w:sz w:val="18"/>
                       <w:szCs w:val="18"/>
                       <w:lang w:eastAsia="zh-CN"/>
@@ -464,7 +464,7 @@
                   </w:pPr>
                   <w:r>
                     <w:rPr>
-                      <w:rFonts w:cs="Arial" w:hint="eastAsia"/>
+                      <w:rFonts w:asciiTheme="minorEastAsia" w:hAnsiTheme="minorEastAsia" w:cs="Arial" w:hint="eastAsia"/>
                       <w:sz w:val="18"/>
                       <w:szCs w:val="18"/>
                       <w:lang w:eastAsia="zh-CN"/>
@@ -481,7 +481,7 @@
                 <w:p>
                   <w:pPr>
                     <w:rPr>
-                      <w:rFonts w:cs="Arial"/>
+                      <w:rFonts w:asciiTheme="minorEastAsia" w:hAnsiTheme="minorEastAsia" w:cs="Arial"/>
                       <w:sz w:val="18"/>
                       <w:szCs w:val="18"/>
                       <w:lang w:eastAsia="zh-CN"/>
@@ -489,7 +489,7 @@
                   </w:pPr>
                   <w:r>
                     <w:rPr>
-                      <w:rFonts w:cs="Arial" w:hint="eastAsia"/>
+                      <w:rFonts w:asciiTheme="minorEastAsia" w:hAnsiTheme="minorEastAsia" w:cs="Arial" w:hint="eastAsia"/>
                       <w:sz w:val="18"/>
                       <w:szCs w:val="18"/>
                       <w:lang w:eastAsia="zh-CN"/>
@@ -510,14 +510,14 @@
                 <w:p>
                   <w:pPr>
                     <w:rPr>
-                      <w:rFonts w:cs="Arial"/>
+                      <w:rFonts w:ascii="Arial" w:hAnsi="Arial" w:cs="Arial"/>
                       <w:sz w:val="18"/>
                       <w:szCs w:val="18"/>
                     </w:rPr>
                   </w:pPr>
                   <w:r>
                     <w:rPr>
-                      <w:rFonts w:cs="Arial"/>
+                      <w:rFonts w:ascii="Arial" w:hAnsi="Arial" w:cs="Arial"/>
                       <w:sz w:val="18"/>
                       <w:szCs w:val="18"/>
                     </w:rPr>
@@ -532,14 +532,14 @@
                 <w:p>
                   <w:pPr>
                     <w:rPr>
-                      <w:rFonts w:cs="Arial"/>
+                      <w:rFonts w:ascii="Arial" w:hAnsi="Arial" w:cs="Arial"/>
                       <w:sz w:val="18"/>
                       <w:szCs w:val="18"/>
                     </w:rPr>
                   </w:pPr>
                   <w:r>
                     <w:rPr>
-                      <w:rFonts w:cs="Arial"/>
+                      <w:rFonts w:ascii="Arial" w:hAnsi="Arial" w:cs="Arial"/>
                       <w:sz w:val="18"/>
                       <w:szCs w:val="18"/>
                     </w:rPr>
@@ -554,14 +554,14 @@
                 <w:p>
                   <w:pPr>
                     <w:rPr>
-                      <w:rFonts w:cs="Arial"/>
+                      <w:rFonts w:ascii="Arial" w:hAnsi="Arial" w:cs="Arial"/>
                       <w:sz w:val="18"/>
                       <w:szCs w:val="18"/>
                     </w:rPr>
                   </w:pPr>
                   <w:r>
                     <w:rPr>
-                      <w:rFonts w:cs="Arial"/>
+                      <w:rFonts w:ascii="Arial" w:hAnsi="Arial" w:cs="Arial"/>
                       <w:sz w:val="18"/>
                       <w:szCs w:val="18"/>
                     </w:rPr>
@@ -569,7 +569,7 @@
                   </w:r>
                   <w:r>
                     <w:rPr>
-                      <w:rFonts w:cs="Arial"/>
+                      <w:rFonts w:ascii="Arial" w:hAnsi="Arial" w:cs="Arial"/>
                       <w:sz w:val="18"/>
                       <w:szCs w:val="18"/>
                     </w:rPr>
@@ -577,7 +577,7 @@
                   </w:r>
                   <w:r>
                     <w:rPr>
-                      <w:rFonts w:cs="Arial"/>
+                      <w:rFonts w:ascii="Arial" w:hAnsi="Arial" w:cs="Arial"/>
                       <w:sz w:val="18"/>
                       <w:szCs w:val="18"/>
                     </w:rPr>
@@ -585,7 +585,7 @@
                   </w:r>
                   <w:r>
                     <w:rPr>
-                      <w:rFonts w:cs="Arial"/>
+                      <w:rFonts w:ascii="Arial" w:hAnsi="Arial" w:cs="Arial"/>
                       <w:sz w:val="18"/>
                       <w:szCs w:val="18"/>
                     </w:rPr>
@@ -593,7 +593,7 @@
                   </w:r>
                   <w:r>
                     <w:rPr>
-                      <w:rFonts w:cs="Arial"/>
+                      <w:rFonts w:ascii="Arial" w:hAnsi="Arial" w:cs="Arial"/>
                       <w:sz w:val="18"/>
                       <w:szCs w:val="18"/>
                     </w:rPr>
@@ -608,7 +608,7 @@
                 <w:p>
                   <w:pPr>
                     <w:rPr>
-                      <w:rFonts w:cs="Arial"/>
+                      <w:rFonts w:asciiTheme="minorEastAsia" w:hAnsiTheme="minorEastAsia" w:cs="Arial"/>
                       <w:sz w:val="18"/>
                       <w:szCs w:val="18"/>
                       <w:lang w:eastAsia="zh-CN"/>
@@ -616,7 +616,7 @@
                   </w:pPr>
                   <w:r>
                     <w:rPr>
-                      <w:rFonts w:cs="Arial" w:hint="eastAsia"/>
+                      <w:rFonts w:asciiTheme="minorEastAsia" w:hAnsiTheme="minorEastAsia" w:cs="Arial" w:hint="eastAsia"/>
                       <w:sz w:val="18"/>
                       <w:szCs w:val="18"/>
                       <w:lang w:eastAsia="zh-CN"/>
@@ -625,7 +625,7 @@
                   </w:r>
                   <w:r>
                     <w:rPr>
-                      <w:rFonts w:cs="Arial"/>
+                      <w:rFonts w:asciiTheme="minorEastAsia" w:hAnsiTheme="minorEastAsia" w:cs="Arial"/>
                       <w:sz w:val="18"/>
                       <w:szCs w:val="18"/>
                       <w:lang w:eastAsia="zh-CN"/>
@@ -641,7 +641,7 @@
                 <w:p>
                   <w:pPr>
                     <w:rPr>
-                      <w:rFonts w:cs="Arial"/>
+                      <w:rFonts w:asciiTheme="minorEastAsia" w:hAnsiTheme="minorEastAsia" w:cs="Arial"/>
                       <w:sz w:val="18"/>
                       <w:szCs w:val="18"/>
                       <w:lang w:eastAsia="zh-CN"/>
@@ -649,7 +649,7 @@
                   </w:pPr>
                   <w:r>
                     <w:rPr>
-                      <w:rFonts w:cs="Arial" w:hint="eastAsia"/>
+                      <w:rFonts w:asciiTheme="minorEastAsia" w:hAnsiTheme="minorEastAsia" w:cs="Arial" w:hint="eastAsia"/>
                       <w:sz w:val="18"/>
                       <w:szCs w:val="18"/>
                       <w:lang w:eastAsia="zh-CN"/>
@@ -670,7 +670,7 @@
                 <w:p>
                   <w:pPr>
                     <w:rPr>
-                      <w:rFonts w:cs="Arial"/>
+                      <w:rFonts w:asciiTheme="minorEastAsia" w:hAnsiTheme="minorEastAsia" w:cs="Arial"/>
                       <w:sz w:val="18"/>
                       <w:szCs w:val="18"/>
                     </w:rPr>
@@ -684,7 +684,7 @@
                 <w:p>
                   <w:pPr>
                     <w:rPr>
-                      <w:rFonts w:cs="Arial"/>
+                      <w:rFonts w:asciiTheme="minorEastAsia" w:hAnsiTheme="minorEastAsia" w:cs="Arial"/>
                       <w:sz w:val="18"/>
                       <w:szCs w:val="18"/>
                     </w:rPr>
@@ -698,7 +698,7 @@
                 <w:p>
                   <w:pPr>
                     <w:rPr>
-                      <w:rFonts w:cs="Arial"/>
+                      <w:rFonts w:asciiTheme="minorEastAsia" w:hAnsiTheme="minorEastAsia" w:cs="Arial"/>
                       <w:sz w:val="18"/>
                       <w:szCs w:val="18"/>
                     </w:rPr>
@@ -712,7 +712,7 @@
                 <w:p>
                   <w:pPr>
                     <w:rPr>
-                      <w:rFonts w:cs="Arial"/>
+                      <w:rFonts w:asciiTheme="minorEastAsia" w:hAnsiTheme="minorEastAsia" w:cs="Arial"/>
                       <w:sz w:val="18"/>
                       <w:szCs w:val="18"/>
                     </w:rPr>
@@ -726,7 +726,7 @@
                 <w:p>
                   <w:pPr>
                     <w:rPr>
-                      <w:rFonts w:cs="Arial"/>
+                      <w:rFonts w:asciiTheme="minorEastAsia" w:hAnsiTheme="minorEastAsia" w:cs="Arial"/>
                       <w:sz w:val="18"/>
                       <w:szCs w:val="18"/>
                     </w:rPr>
@@ -738,7 +738,7 @@
           <w:p>
             <w:pPr>
               <w:rPr>
-                <w:rFonts w:cs="Arial"/>
+                <w:rFonts w:asciiTheme="minorEastAsia" w:hAnsiTheme="minorEastAsia" w:cs="Arial"/>
               </w:rPr>
             </w:pPr>
           </w:p>
@@ -748,19 +748,19 @@
     <w:p>
       <w:pPr>
         <w:rPr>
-          <w:rFonts w:cs="Arial"/>
+          <w:rFonts w:asciiTheme="minorEastAsia" w:hAnsiTheme="minorEastAsia" w:cs="Arial"/>
         </w:rPr>
       </w:pPr>
     </w:p>
     <w:p>
       <w:pPr>
         <w:rPr>
-          <w:rFonts w:cs="Arial"/>
-        </w:rPr>
-      </w:pPr>
-      <w:r>
-        <w:rPr>
-          <w:rFonts w:cs="Arial"/>
+          <w:rFonts w:asciiTheme="minorEastAsia" w:hAnsiTheme="minorEastAsia" w:cs="Arial"/>
+        </w:rPr>
+      </w:pPr>
+      <w:r>
+        <w:rPr>
+          <w:rFonts w:asciiTheme="minorEastAsia" w:hAnsiTheme="minorEastAsia" w:cs="Arial"/>
         </w:rPr>
         <w:br w:type="page"/>
       </w:r>
@@ -768,7 +768,7 @@
     <w:sdt>
       <w:sdtPr>
         <w:rPr>
-          <w:rFonts w:asciiTheme="minorHAnsi" w:eastAsiaTheme="minorHAnsi" w:hAnsiTheme="minorHAnsi" w:cstheme="minorBidi"/>
+          <w:rFonts w:asciiTheme="minorEastAsia" w:eastAsiaTheme="minorEastAsia" w:hAnsiTheme="minorEastAsia" w:cstheme="minorBidi"/>
           <w:color w:val="687170" w:themeColor="text2"/>
           <w:sz w:val="22"/>
           <w:szCs w:val="22"/>
@@ -782,7 +782,6 @@
       </w:sdtPr>
       <w:sdtEndPr>
         <w:rPr>
-          <w:rFonts w:eastAsiaTheme="minorEastAsia"/>
           <w:b/>
           <w:bCs/>
           <w:noProof/>
@@ -794,12 +793,13 @@
           <w:pPr>
             <w:pStyle w:val="TOCHeading"/>
             <w:rPr>
+              <w:rFonts w:asciiTheme="minorEastAsia" w:eastAsiaTheme="minorEastAsia" w:hAnsiTheme="minorEastAsia"/>
               <w:lang w:eastAsia="zh-CN"/>
             </w:rPr>
           </w:pPr>
           <w:r>
             <w:rPr>
-              <w:rFonts w:hint="eastAsia"/>
+              <w:rFonts w:asciiTheme="minorEastAsia" w:eastAsiaTheme="minorEastAsia" w:hAnsiTheme="minorEastAsia" w:hint="eastAsia"/>
               <w:lang w:eastAsia="zh-CN"/>
             </w:rPr>
             <w:t>目录</w:t>
@@ -817,18 +817,28 @@
             </w:rPr>
           </w:pPr>
           <w:r>
+            <w:rPr>
+              <w:rFonts w:asciiTheme="minorEastAsia" w:hAnsiTheme="minorEastAsia"/>
+            </w:rPr>
             <w:fldChar w:fldCharType="begin"/>
           </w:r>
           <w:r>
+            <w:rPr>
+              <w:rFonts w:asciiTheme="minorEastAsia" w:hAnsiTheme="minorEastAsia"/>
+            </w:rPr>
             <w:instrText xml:space="preserve"> TOC \o "1-3" \h \z \u </w:instrText>
           </w:r>
           <w:r>
+            <w:rPr>
+              <w:rFonts w:asciiTheme="minorEastAsia" w:hAnsiTheme="minorEastAsia"/>
+            </w:rPr>
             <w:fldChar w:fldCharType="separate"/>
           </w:r>
-          <w:hyperlink w:anchor="_Toc446958879" w:history="1">
+          <w:hyperlink w:anchor="_Toc447037483" w:history="1">
             <w:r>
               <w:rPr>
                 <w:rStyle w:val="Hyperlink"/>
+                <w:rFonts w:asciiTheme="minorEastAsia" w:hAnsiTheme="minorEastAsia"/>
               </w:rPr>
               <w:t>1</w:t>
             </w:r>
@@ -845,7 +855,7 @@
             <w:r>
               <w:rPr>
                 <w:rStyle w:val="Hyperlink"/>
-                <w:rFonts w:hint="eastAsia"/>
+                <w:rFonts w:asciiTheme="minorEastAsia" w:hAnsiTheme="minorEastAsia" w:hint="eastAsia"/>
                 <w:lang w:eastAsia="zh-CN"/>
               </w:rPr>
               <w:t>需求介绍</w:t>
@@ -866,7 +876,7 @@
               <w:rPr>
                 <w:webHidden/>
               </w:rPr>
-              <w:instrText xml:space="preserve"> PAGEREF _Toc446958879 \h </w:instrText>
+              <w:instrText xml:space="preserve"> PAGEREF _Toc447037483 \h </w:instrText>
             </w:r>
             <w:r>
               <w:rPr>
@@ -904,10 +914,11 @@
               <w:lang w:val="en-US" w:eastAsia="zh-CN"/>
             </w:rPr>
           </w:pPr>
-          <w:hyperlink w:anchor="_Toc446958880" w:history="1">
+          <w:hyperlink w:anchor="_Toc447037484" w:history="1">
             <w:r>
               <w:rPr>
                 <w:rStyle w:val="Hyperlink"/>
+                <w:rFonts w:asciiTheme="minorEastAsia" w:hAnsiTheme="minorEastAsia"/>
                 <w:lang w:eastAsia="zh-CN"/>
               </w:rPr>
               <w:t>2</w:t>
@@ -925,7 +936,7 @@
             <w:r>
               <w:rPr>
                 <w:rStyle w:val="Hyperlink"/>
-                <w:rFonts w:hint="eastAsia"/>
+                <w:rFonts w:asciiTheme="minorEastAsia" w:hAnsiTheme="minorEastAsia" w:hint="eastAsia"/>
                 <w:lang w:eastAsia="zh-CN"/>
               </w:rPr>
               <w:t>需求点</w:t>
@@ -946,7 +957,7 @@
               <w:rPr>
                 <w:webHidden/>
               </w:rPr>
-              <w:instrText xml:space="preserve"> PAGEREF _Toc446958880 \h </w:instrText>
+              <w:instrText xml:space="preserve"> PAGEREF _Toc447037484 \h </w:instrText>
             </w:r>
             <w:r>
               <w:rPr>
@@ -984,10 +995,11 @@
               <w:lang w:eastAsia="zh-CN"/>
             </w:rPr>
           </w:pPr>
-          <w:hyperlink w:anchor="_Toc446958881" w:history="1">
+          <w:hyperlink w:anchor="_Toc447037485" w:history="1">
             <w:r>
               <w:rPr>
                 <w:rStyle w:val="Hyperlink"/>
+                <w:rFonts w:asciiTheme="minorEastAsia" w:hAnsiTheme="minorEastAsia"/>
                 <w:noProof/>
                 <w:lang w:eastAsia="zh-CN"/>
               </w:rPr>
@@ -1006,7 +1018,7 @@
             <w:r>
               <w:rPr>
                 <w:rStyle w:val="Hyperlink"/>
-                <w:rFonts w:hint="eastAsia"/>
+                <w:rFonts w:asciiTheme="minorEastAsia" w:hAnsiTheme="minorEastAsia" w:hint="eastAsia"/>
                 <w:noProof/>
                 <w:lang w:eastAsia="zh-CN"/>
               </w:rPr>
@@ -1031,7 +1043,7 @@
                 <w:noProof/>
                 <w:webHidden/>
               </w:rPr>
-              <w:instrText xml:space="preserve"> PAGEREF _Toc446958881 \h </w:instrText>
+              <w:instrText xml:space="preserve"> PAGEREF _Toc447037485 \h </w:instrText>
             </w:r>
             <w:r>
               <w:rPr>
@@ -1073,10 +1085,11 @@
               <w:lang w:eastAsia="zh-CN"/>
             </w:rPr>
           </w:pPr>
-          <w:hyperlink w:anchor="_Toc446958882" w:history="1">
+          <w:hyperlink w:anchor="_Toc447037486" w:history="1">
             <w:r>
               <w:rPr>
                 <w:rStyle w:val="Hyperlink"/>
+                <w:rFonts w:asciiTheme="minorEastAsia" w:hAnsiTheme="minorEastAsia"/>
                 <w:noProof/>
                 <w:lang w:eastAsia="zh-CN"/>
               </w:rPr>
@@ -1095,7 +1108,7 @@
             <w:r>
               <w:rPr>
                 <w:rStyle w:val="Hyperlink"/>
-                <w:rFonts w:hint="eastAsia"/>
+                <w:rFonts w:asciiTheme="minorEastAsia" w:hAnsiTheme="minorEastAsia" w:hint="eastAsia"/>
                 <w:noProof/>
                 <w:lang w:eastAsia="zh-CN"/>
               </w:rPr>
@@ -1120,7 +1133,7 @@
                 <w:noProof/>
                 <w:webHidden/>
               </w:rPr>
-              <w:instrText xml:space="preserve"> PAGEREF _Toc446958882 \h </w:instrText>
+              <w:instrText xml:space="preserve"> PAGEREF _Toc447037486 \h </w:instrText>
             </w:r>
             <w:r>
               <w:rPr>
@@ -1162,10 +1175,11 @@
               <w:lang w:eastAsia="zh-CN"/>
             </w:rPr>
           </w:pPr>
-          <w:hyperlink w:anchor="_Toc446958883" w:history="1">
+          <w:hyperlink w:anchor="_Toc447037487" w:history="1">
             <w:r>
               <w:rPr>
                 <w:rStyle w:val="Hyperlink"/>
+                <w:rFonts w:asciiTheme="minorEastAsia" w:hAnsiTheme="minorEastAsia"/>
                 <w:noProof/>
                 <w:lang w:eastAsia="zh-CN"/>
               </w:rPr>
@@ -1184,7 +1198,7 @@
             <w:r>
               <w:rPr>
                 <w:rStyle w:val="Hyperlink"/>
-                <w:rFonts w:hint="eastAsia"/>
+                <w:rFonts w:asciiTheme="minorEastAsia" w:hAnsiTheme="minorEastAsia" w:hint="eastAsia"/>
                 <w:noProof/>
                 <w:lang w:eastAsia="zh-CN"/>
               </w:rPr>
@@ -1209,7 +1223,7 @@
                 <w:noProof/>
                 <w:webHidden/>
               </w:rPr>
-              <w:instrText xml:space="preserve"> PAGEREF _Toc446958883 \h </w:instrText>
+              <w:instrText xml:space="preserve"> PAGEREF _Toc447037487 \h </w:instrText>
             </w:r>
             <w:r>
               <w:rPr>
@@ -1251,10 +1265,11 @@
               <w:lang w:eastAsia="zh-CN"/>
             </w:rPr>
           </w:pPr>
-          <w:hyperlink w:anchor="_Toc446958884" w:history="1">
+          <w:hyperlink w:anchor="_Toc447037488" w:history="1">
             <w:r>
               <w:rPr>
                 <w:rStyle w:val="Hyperlink"/>
+                <w:rFonts w:asciiTheme="minorEastAsia" w:hAnsiTheme="minorEastAsia"/>
                 <w:noProof/>
                 <w:lang w:eastAsia="zh-CN"/>
               </w:rPr>
@@ -1273,7 +1288,7 @@
             <w:r>
               <w:rPr>
                 <w:rStyle w:val="Hyperlink"/>
-                <w:rFonts w:hint="eastAsia"/>
+                <w:rFonts w:asciiTheme="minorEastAsia" w:hAnsiTheme="minorEastAsia" w:hint="eastAsia"/>
                 <w:noProof/>
                 <w:lang w:eastAsia="zh-CN"/>
               </w:rPr>
@@ -1298,7 +1313,7 @@
                 <w:noProof/>
                 <w:webHidden/>
               </w:rPr>
-              <w:instrText xml:space="preserve"> PAGEREF _Toc446958884 \h </w:instrText>
+              <w:instrText xml:space="preserve"> PAGEREF _Toc447037488 \h </w:instrText>
             </w:r>
             <w:r>
               <w:rPr>
@@ -1340,10 +1355,11 @@
               <w:lang w:val="en-US" w:eastAsia="zh-CN"/>
             </w:rPr>
           </w:pPr>
-          <w:hyperlink w:anchor="_Toc446958885" w:history="1">
+          <w:hyperlink w:anchor="_Toc447037489" w:history="1">
             <w:r>
               <w:rPr>
                 <w:rStyle w:val="Hyperlink"/>
+                <w:rFonts w:asciiTheme="minorEastAsia" w:hAnsiTheme="minorEastAsia"/>
                 <w:lang w:eastAsia="zh-CN"/>
               </w:rPr>
               <w:t>3</w:t>
@@ -1361,7 +1377,7 @@
             <w:r>
               <w:rPr>
                 <w:rStyle w:val="Hyperlink"/>
-                <w:rFonts w:hint="eastAsia"/>
+                <w:rFonts w:asciiTheme="minorEastAsia" w:hAnsiTheme="minorEastAsia" w:hint="eastAsia"/>
                 <w:lang w:eastAsia="zh-CN"/>
               </w:rPr>
               <w:t>使用场景</w:t>
@@ -1382,7 +1398,7 @@
               <w:rPr>
                 <w:webHidden/>
               </w:rPr>
-              <w:instrText xml:space="preserve"> PAGEREF _Toc446958885 \h </w:instrText>
+              <w:instrText xml:space="preserve"> PAGEREF _Toc447037489 \h </w:instrText>
             </w:r>
             <w:r>
               <w:rPr>
@@ -1420,10 +1436,11 @@
               <w:lang w:val="en-US" w:eastAsia="zh-CN"/>
             </w:rPr>
           </w:pPr>
-          <w:hyperlink w:anchor="_Toc446958886" w:history="1">
+          <w:hyperlink w:anchor="_Toc447037490" w:history="1">
             <w:r>
               <w:rPr>
                 <w:rStyle w:val="Hyperlink"/>
+                <w:rFonts w:asciiTheme="minorEastAsia" w:hAnsiTheme="minorEastAsia"/>
               </w:rPr>
               <w:t>4</w:t>
             </w:r>
@@ -1440,7 +1457,7 @@
             <w:r>
               <w:rPr>
                 <w:rStyle w:val="Hyperlink"/>
-                <w:rFonts w:hint="eastAsia"/>
+                <w:rFonts w:asciiTheme="minorEastAsia" w:hAnsiTheme="minorEastAsia" w:hint="eastAsia"/>
                 <w:lang w:eastAsia="zh-CN"/>
               </w:rPr>
               <w:t>时间评估</w:t>
@@ -1461,7 +1478,7 @@
               <w:rPr>
                 <w:webHidden/>
               </w:rPr>
-              <w:instrText xml:space="preserve"> PAGEREF _Toc446958886 \h </w:instrText>
+              <w:instrText xml:space="preserve"> PAGEREF _Toc447037490 \h </w:instrText>
             </w:r>
             <w:r>
               <w:rPr>
@@ -1493,9 +1510,13 @@
             <w:tabs>
               <w:tab w:val="left" w:pos="1134"/>
             </w:tabs>
+            <w:rPr>
+              <w:rFonts w:asciiTheme="minorEastAsia" w:hAnsiTheme="minorEastAsia"/>
+            </w:rPr>
           </w:pPr>
           <w:r>
             <w:rPr>
+              <w:rFonts w:asciiTheme="minorEastAsia" w:hAnsiTheme="minorEastAsia"/>
               <w:noProof/>
             </w:rPr>
             <w:fldChar w:fldCharType="end"/>
@@ -1506,17 +1527,20 @@
     <w:p>
       <w:pPr>
         <w:pStyle w:val="NoSpacing"/>
+        <w:rPr>
+          <w:rFonts w:asciiTheme="minorEastAsia" w:hAnsiTheme="minorEastAsia"/>
+        </w:rPr>
       </w:pPr>
     </w:p>
     <w:p>
       <w:pPr>
         <w:rPr>
-          <w:rFonts w:cs="Arial"/>
-        </w:rPr>
-      </w:pPr>
-      <w:r>
-        <w:rPr>
-          <w:rFonts w:cs="Arial"/>
+          <w:rFonts w:asciiTheme="minorEastAsia" w:hAnsiTheme="minorEastAsia" w:cs="Arial"/>
+        </w:rPr>
+      </w:pPr>
+      <w:r>
+        <w:rPr>
+          <w:rFonts w:asciiTheme="minorEastAsia" w:hAnsiTheme="minorEastAsia" w:cs="Arial"/>
         </w:rPr>
         <w:br w:type="page"/>
       </w:r>
@@ -1525,11 +1549,14 @@
       <w:pPr>
         <w:pStyle w:val="Heading1"/>
         <w:jc w:val="both"/>
-      </w:pPr>
-      <w:bookmarkStart w:id="0" w:name="_Toc446958879"/>
-      <w:r>
-        <w:rPr>
-          <w:rFonts w:hint="eastAsia"/>
+        <w:rPr>
+          <w:rFonts w:asciiTheme="minorEastAsia" w:eastAsiaTheme="minorEastAsia" w:hAnsiTheme="minorEastAsia"/>
+        </w:rPr>
+      </w:pPr>
+      <w:bookmarkStart w:id="0" w:name="_Toc447037483"/>
+      <w:r>
+        <w:rPr>
+          <w:rFonts w:asciiTheme="minorEastAsia" w:eastAsiaTheme="minorEastAsia" w:hAnsiTheme="minorEastAsia" w:hint="eastAsia"/>
           <w:lang w:eastAsia="zh-CN"/>
         </w:rPr>
         <w:lastRenderedPageBreak/>
@@ -1543,7 +1570,7 @@
         <w:jc w:val="both"/>
         <w:rPr>
           <w:rStyle w:val="apple-converted-space"/>
-          <w:rFonts w:cs="Arial"/>
+          <w:rFonts w:asciiTheme="minorEastAsia" w:hAnsiTheme="minorEastAsia" w:cs="Arial" w:hint="eastAsia"/>
           <w:color w:val="222222"/>
           <w:sz w:val="20"/>
           <w:szCs w:val="20"/>
@@ -1552,100 +1579,136 @@
       </w:pPr>
       <w:r>
         <w:rPr>
-          <w:rFonts w:hint="eastAsia"/>
-          <w:sz w:val="20"/>
-          <w:lang w:eastAsia="zh-CN"/>
+          <w:rFonts w:asciiTheme="minorEastAsia" w:hAnsiTheme="minorEastAsia" w:hint="eastAsia"/>
+          <w:lang w:val="en-GB" w:eastAsia="zh-CN"/>
         </w:rPr>
         <w:t>为了</w:t>
       </w:r>
       <w:r>
         <w:rPr>
-          <w:sz w:val="20"/>
-          <w:lang w:eastAsia="zh-CN"/>
+          <w:rFonts w:asciiTheme="minorEastAsia" w:hAnsiTheme="minorEastAsia"/>
+          <w:lang w:val="en-GB" w:eastAsia="zh-CN"/>
         </w:rPr>
         <w:t>更好的推广自己</w:t>
       </w:r>
       <w:r>
         <w:rPr>
-          <w:rFonts w:hint="eastAsia"/>
-          <w:sz w:val="20"/>
-          <w:lang w:eastAsia="zh-CN"/>
+          <w:rFonts w:asciiTheme="minorEastAsia" w:hAnsiTheme="minorEastAsia" w:hint="eastAsia"/>
+          <w:lang w:val="en-GB" w:eastAsia="zh-CN"/>
         </w:rPr>
         <w:t>的服务</w:t>
       </w:r>
       <w:r>
         <w:rPr>
-          <w:sz w:val="20"/>
-          <w:lang w:eastAsia="zh-CN"/>
+          <w:rFonts w:asciiTheme="minorEastAsia" w:hAnsiTheme="minorEastAsia"/>
+          <w:lang w:val="en-GB" w:eastAsia="zh-CN"/>
         </w:rPr>
         <w:t>，</w:t>
       </w:r>
       <w:r>
         <w:rPr>
-          <w:rFonts w:hint="eastAsia"/>
-          <w:sz w:val="20"/>
-          <w:lang w:eastAsia="zh-CN"/>
+          <w:rFonts w:asciiTheme="minorEastAsia" w:hAnsiTheme="minorEastAsia" w:hint="eastAsia"/>
+          <w:lang w:val="en-GB" w:eastAsia="zh-CN"/>
         </w:rPr>
         <w:t>让用户</w:t>
       </w:r>
       <w:r>
         <w:rPr>
-          <w:sz w:val="20"/>
-          <w:lang w:eastAsia="zh-CN"/>
+          <w:rFonts w:asciiTheme="minorEastAsia" w:hAnsiTheme="minorEastAsia"/>
+          <w:lang w:val="en-GB" w:eastAsia="zh-CN"/>
         </w:rPr>
         <w:t>更加便捷的使用服务，</w:t>
       </w:r>
       <w:r>
         <w:rPr>
-          <w:rFonts w:hint="eastAsia"/>
-          <w:sz w:val="20"/>
-          <w:lang w:eastAsia="zh-CN"/>
+          <w:rFonts w:asciiTheme="minorEastAsia" w:hAnsiTheme="minorEastAsia" w:hint="eastAsia"/>
+          <w:lang w:val="en-GB" w:eastAsia="zh-CN"/>
         </w:rPr>
         <w:t>需要</w:t>
       </w:r>
       <w:r>
         <w:rPr>
-          <w:sz w:val="20"/>
-          <w:lang w:eastAsia="zh-CN"/>
+          <w:rFonts w:asciiTheme="minorEastAsia" w:hAnsiTheme="minorEastAsia"/>
+          <w:lang w:val="en-GB" w:eastAsia="zh-CN"/>
         </w:rPr>
         <w:t>一个网站来集中式的管理用户。用户</w:t>
       </w:r>
       <w:r>
         <w:rPr>
-          <w:rFonts w:hint="eastAsia"/>
-          <w:sz w:val="20"/>
-          <w:lang w:eastAsia="zh-CN"/>
+          <w:rFonts w:asciiTheme="minorEastAsia" w:hAnsiTheme="minorEastAsia" w:hint="eastAsia"/>
+          <w:lang w:val="en-GB" w:eastAsia="zh-CN"/>
         </w:rPr>
         <w:t>只需要</w:t>
       </w:r>
       <w:r>
         <w:rPr>
-          <w:sz w:val="20"/>
-          <w:lang w:eastAsia="zh-CN"/>
+          <w:rFonts w:asciiTheme="minorEastAsia" w:hAnsiTheme="minorEastAsia"/>
+          <w:lang w:val="en-GB" w:eastAsia="zh-CN"/>
         </w:rPr>
         <w:t>登录到网站上就可以看到最新的服务信息和用户的</w:t>
       </w:r>
       <w:r>
         <w:rPr>
-          <w:rFonts w:hint="eastAsia"/>
-          <w:sz w:val="20"/>
-          <w:lang w:eastAsia="zh-CN"/>
+          <w:rFonts w:asciiTheme="minorEastAsia" w:hAnsiTheme="minorEastAsia" w:hint="eastAsia"/>
+          <w:lang w:val="en-GB" w:eastAsia="zh-CN"/>
         </w:rPr>
         <w:t>个人</w:t>
       </w:r>
       <w:r>
         <w:rPr>
-          <w:sz w:val="20"/>
-          <w:lang w:eastAsia="zh-CN"/>
+          <w:rFonts w:asciiTheme="minorEastAsia" w:hAnsiTheme="minorEastAsia"/>
+          <w:lang w:val="en-GB" w:eastAsia="zh-CN"/>
         </w:rPr>
         <w:t>信息。</w:t>
+      </w:r>
+      <w:r>
+        <w:rPr>
+          <w:rFonts w:asciiTheme="minorEastAsia" w:hAnsiTheme="minorEastAsia" w:hint="eastAsia"/>
+          <w:lang w:val="en-GB" w:eastAsia="zh-CN"/>
+        </w:rPr>
+        <w:t>用户</w:t>
+      </w:r>
+      <w:r>
+        <w:rPr>
+          <w:rFonts w:asciiTheme="minorEastAsia" w:hAnsiTheme="minorEastAsia"/>
+          <w:lang w:val="en-GB" w:eastAsia="zh-CN"/>
+        </w:rPr>
+        <w:t>可以</w:t>
+      </w:r>
+      <w:r>
+        <w:rPr>
+          <w:rFonts w:asciiTheme="minorEastAsia" w:hAnsiTheme="minorEastAsia" w:hint="eastAsia"/>
+          <w:lang w:val="en-GB" w:eastAsia="zh-CN"/>
+        </w:rPr>
+        <w:t>通过</w:t>
+      </w:r>
+      <w:r>
+        <w:rPr>
+          <w:rFonts w:asciiTheme="minorEastAsia" w:hAnsiTheme="minorEastAsia"/>
+          <w:lang w:val="en-GB" w:eastAsia="zh-CN"/>
+        </w:rPr>
+        <w:t>网站的个人服务中心获取到</w:t>
+      </w:r>
+      <w:r>
+        <w:rPr>
+          <w:rFonts w:asciiTheme="minorEastAsia" w:hAnsiTheme="minorEastAsia" w:hint="eastAsia"/>
+          <w:lang w:val="en-GB" w:eastAsia="zh-CN"/>
+        </w:rPr>
+        <w:t>会员</w:t>
+      </w:r>
+      <w:r>
+        <w:rPr>
+          <w:rFonts w:asciiTheme="minorEastAsia" w:hAnsiTheme="minorEastAsia"/>
+          <w:lang w:val="en-GB" w:eastAsia="zh-CN"/>
+        </w:rPr>
+        <w:t>专属的服务，比如专家荐股、专家课堂等。</w:t>
       </w:r>
     </w:p>
     <w:p>
       <w:pPr>
         <w:shd w:val="clear" w:color="auto" w:fill="FFFFFF"/>
         <w:rPr>
-          <w:rFonts w:cs="Arial"/>
+          <w:rFonts w:asciiTheme="minorEastAsia" w:hAnsiTheme="minorEastAsia" w:cs="Arial"/>
           <w:color w:val="222222"/>
           <w:sz w:val="20"/>
           <w:szCs w:val="20"/>
@@ -1657,7 +1720,7 @@
       <w:pPr>
         <w:shd w:val="clear" w:color="auto" w:fill="FFFFFF"/>
         <w:rPr>
-          <w:rFonts w:cs="Arial"/>
+          <w:rFonts w:asciiTheme="minorEastAsia" w:hAnsiTheme="minorEastAsia" w:cs="Arial"/>
           <w:color w:val="222222"/>
           <w:sz w:val="20"/>
           <w:szCs w:val="20"/>
@@ -1669,7 +1732,7 @@
       <w:pPr>
         <w:shd w:val="clear" w:color="auto" w:fill="FFFFFF"/>
         <w:rPr>
-          <w:rFonts w:cs="Arial"/>
+          <w:rFonts w:asciiTheme="minorEastAsia" w:hAnsiTheme="minorEastAsia" w:cs="Arial"/>
           <w:color w:val="222222"/>
           <w:sz w:val="20"/>
           <w:szCs w:val="20"/>
@@ -1681,7 +1744,7 @@
       <w:pPr>
         <w:shd w:val="clear" w:color="auto" w:fill="FFFFFF"/>
         <w:rPr>
-          <w:rFonts w:cs="Arial"/>
+          <w:rFonts w:asciiTheme="minorEastAsia" w:hAnsiTheme="minorEastAsia" w:cs="Arial"/>
           <w:color w:val="222222"/>
           <w:sz w:val="20"/>
           <w:szCs w:val="20"/>
@@ -1693,7 +1756,7 @@
       <w:pPr>
         <w:shd w:val="clear" w:color="auto" w:fill="FFFFFF"/>
         <w:rPr>
-          <w:rFonts w:cs="Arial"/>
+          <w:rFonts w:asciiTheme="minorEastAsia" w:hAnsiTheme="minorEastAsia" w:cs="Arial"/>
           <w:color w:val="222222"/>
           <w:sz w:val="20"/>
           <w:szCs w:val="20"/>
@@ -1705,7 +1768,7 @@
       <w:pPr>
         <w:shd w:val="clear" w:color="auto" w:fill="FFFFFF"/>
         <w:rPr>
-          <w:rFonts w:cs="Arial"/>
+          <w:rFonts w:asciiTheme="minorEastAsia" w:hAnsiTheme="minorEastAsia" w:cs="Arial"/>
           <w:color w:val="222222"/>
           <w:sz w:val="20"/>
           <w:szCs w:val="20"/>
@@ -1717,7 +1780,7 @@
       <w:pPr>
         <w:shd w:val="clear" w:color="auto" w:fill="FFFFFF"/>
         <w:rPr>
-          <w:rFonts w:cs="Arial"/>
+          <w:rFonts w:asciiTheme="minorEastAsia" w:hAnsiTheme="minorEastAsia" w:cs="Arial"/>
           <w:color w:val="222222"/>
           <w:sz w:val="20"/>
           <w:szCs w:val="20"/>
@@ -1729,7 +1792,7 @@
       <w:pPr>
         <w:shd w:val="clear" w:color="auto" w:fill="FFFFFF"/>
         <w:rPr>
-          <w:rFonts w:cs="Arial"/>
+          <w:rFonts w:asciiTheme="minorEastAsia" w:hAnsiTheme="minorEastAsia" w:cs="Arial"/>
           <w:color w:val="222222"/>
           <w:sz w:val="20"/>
           <w:szCs w:val="20"/>
@@ -1741,7 +1804,7 @@
       <w:pPr>
         <w:shd w:val="clear" w:color="auto" w:fill="FFFFFF"/>
         <w:rPr>
-          <w:rFonts w:cs="Arial"/>
+          <w:rFonts w:asciiTheme="minorEastAsia" w:hAnsiTheme="minorEastAsia" w:cs="Arial"/>
           <w:color w:val="222222"/>
           <w:sz w:val="20"/>
           <w:szCs w:val="20"/>
@@ -1753,7 +1816,7 @@
       <w:pPr>
         <w:shd w:val="clear" w:color="auto" w:fill="FFFFFF"/>
         <w:rPr>
-          <w:rFonts w:cs="Arial"/>
+          <w:rFonts w:asciiTheme="minorEastAsia" w:hAnsiTheme="minorEastAsia" w:cs="Arial"/>
           <w:color w:val="222222"/>
           <w:sz w:val="20"/>
           <w:szCs w:val="20"/>
@@ -1765,7 +1828,7 @@
       <w:pPr>
         <w:shd w:val="clear" w:color="auto" w:fill="FFFFFF"/>
         <w:rPr>
-          <w:rFonts w:cs="Arial"/>
+          <w:rFonts w:asciiTheme="minorEastAsia" w:hAnsiTheme="minorEastAsia" w:cs="Arial"/>
           <w:color w:val="222222"/>
           <w:sz w:val="20"/>
           <w:szCs w:val="20"/>
@@ -1777,7 +1840,7 @@
       <w:pPr>
         <w:shd w:val="clear" w:color="auto" w:fill="FFFFFF"/>
         <w:rPr>
-          <w:rFonts w:cs="Arial"/>
+          <w:rFonts w:asciiTheme="minorEastAsia" w:hAnsiTheme="minorEastAsia" w:cs="Arial"/>
           <w:color w:val="222222"/>
           <w:sz w:val="20"/>
           <w:szCs w:val="20"/>
@@ -1789,7 +1852,7 @@
       <w:pPr>
         <w:shd w:val="clear" w:color="auto" w:fill="FFFFFF"/>
         <w:rPr>
-          <w:rFonts w:cs="Arial"/>
+          <w:rFonts w:asciiTheme="minorEastAsia" w:hAnsiTheme="minorEastAsia" w:cs="Arial"/>
           <w:color w:val="222222"/>
           <w:sz w:val="20"/>
           <w:szCs w:val="20"/>
@@ -1803,19 +1866,21 @@
         <w:ind w:left="567" w:hanging="567"/>
         <w:jc w:val="both"/>
         <w:rPr>
+          <w:rFonts w:asciiTheme="minorEastAsia" w:eastAsiaTheme="minorEastAsia" w:hAnsiTheme="minorEastAsia"/>
           <w:lang w:eastAsia="zh-CN"/>
         </w:rPr>
       </w:pPr>
-      <w:bookmarkStart w:id="1" w:name="_Toc446958880"/>
-      <w:r>
-        <w:rPr>
-          <w:rFonts w:hint="eastAsia"/>
+      <w:bookmarkStart w:id="1" w:name="_Toc447037484"/>
+      <w:r>
+        <w:rPr>
+          <w:rFonts w:asciiTheme="minorEastAsia" w:eastAsiaTheme="minorEastAsia" w:hAnsiTheme="minorEastAsia" w:hint="eastAsia"/>
           <w:lang w:eastAsia="zh-CN"/>
         </w:rPr>
         <w:t>需求</w:t>
       </w:r>
       <w:r>
         <w:rPr>
+          <w:rFonts w:asciiTheme="minorEastAsia" w:eastAsiaTheme="minorEastAsia" w:hAnsiTheme="minorEastAsia"/>
           <w:lang w:eastAsia="zh-CN"/>
         </w:rPr>
         <w:t>点</w:t>
@@ -1826,13 +1891,14 @@
       <w:pPr>
         <w:pStyle w:val="Heading2"/>
         <w:rPr>
+          <w:rFonts w:asciiTheme="minorEastAsia" w:eastAsiaTheme="minorEastAsia" w:hAnsiTheme="minorEastAsia"/>
           <w:lang w:eastAsia="zh-CN"/>
         </w:rPr>
       </w:pPr>
-      <w:bookmarkStart w:id="2" w:name="_Toc446958881"/>
-      <w:r>
-        <w:rPr>
-          <w:rFonts w:hint="eastAsia"/>
+      <w:bookmarkStart w:id="2" w:name="_Toc447037485"/>
+      <w:r>
+        <w:rPr>
+          <w:rFonts w:asciiTheme="minorEastAsia" w:eastAsiaTheme="minorEastAsia" w:hAnsiTheme="minorEastAsia" w:hint="eastAsia"/>
           <w:lang w:eastAsia="zh-CN"/>
         </w:rPr>
         <w:t>入口点</w:t>
@@ -1842,57 +1908,62 @@
     <w:p>
       <w:pPr>
         <w:rPr>
-          <w:lang w:val="en-GB" w:eastAsia="zh-CN"/>
-        </w:rPr>
-      </w:pPr>
-      <w:r>
-        <w:rPr>
-          <w:rFonts w:hint="eastAsia"/>
+          <w:rFonts w:asciiTheme="minorEastAsia" w:hAnsiTheme="minorEastAsia"/>
+          <w:lang w:val="en-GB" w:eastAsia="zh-CN"/>
+        </w:rPr>
+      </w:pPr>
+      <w:r>
+        <w:rPr>
+          <w:rFonts w:asciiTheme="minorEastAsia" w:hAnsiTheme="minorEastAsia" w:hint="eastAsia"/>
           <w:lang w:val="en-GB" w:eastAsia="zh-CN"/>
         </w:rPr>
         <w:t>后续需求</w:t>
       </w:r>
       <w:r>
         <w:rPr>
+          <w:rFonts w:asciiTheme="minorEastAsia" w:hAnsiTheme="minorEastAsia"/>
           <w:lang w:val="en-GB" w:eastAsia="zh-CN"/>
         </w:rPr>
         <w:t>的入口点都是在</w:t>
       </w:r>
       <w:r>
         <w:rPr>
-          <w:rFonts w:hint="eastAsia"/>
+          <w:rFonts w:asciiTheme="minorEastAsia" w:hAnsiTheme="minorEastAsia" w:hint="eastAsia"/>
           <w:lang w:val="en-GB" w:eastAsia="zh-CN"/>
         </w:rPr>
         <w:t>微信</w:t>
       </w:r>
       <w:r>
         <w:rPr>
+          <w:rFonts w:asciiTheme="minorEastAsia" w:hAnsiTheme="minorEastAsia"/>
           <w:lang w:val="en-GB" w:eastAsia="zh-CN"/>
         </w:rPr>
         <w:t>公众号。用户</w:t>
       </w:r>
       <w:r>
         <w:rPr>
-          <w:rFonts w:hint="eastAsia"/>
+          <w:rFonts w:asciiTheme="minorEastAsia" w:hAnsiTheme="minorEastAsia" w:hint="eastAsia"/>
           <w:lang w:val="en-GB" w:eastAsia="zh-CN"/>
         </w:rPr>
         <w:t>可以</w:t>
       </w:r>
       <w:r>
         <w:rPr>
+          <w:rFonts w:asciiTheme="minorEastAsia" w:hAnsiTheme="minorEastAsia"/>
           <w:lang w:val="en-GB" w:eastAsia="zh-CN"/>
         </w:rPr>
         <w:t>通过微信公众号进入到网站，查看</w:t>
       </w:r>
       <w:r>
         <w:rPr>
-          <w:rFonts w:hint="eastAsia"/>
+          <w:rFonts w:asciiTheme="minorEastAsia" w:hAnsiTheme="minorEastAsia" w:hint="eastAsia"/>
           <w:lang w:val="en-GB" w:eastAsia="zh-CN"/>
         </w:rPr>
         <w:t>信息</w:t>
       </w:r>
       <w:r>
         <w:rPr>
+          <w:rFonts w:asciiTheme="minorEastAsia" w:hAnsiTheme="minorEastAsia"/>
           <w:lang w:val="en-GB" w:eastAsia="zh-CN"/>
         </w:rPr>
         <w:t>。</w:t>
@@ -1902,19 +1973,21 @@
       <w:pPr>
         <w:pStyle w:val="Heading2"/>
         <w:rPr>
+          <w:rFonts w:asciiTheme="minorEastAsia" w:eastAsiaTheme="minorEastAsia" w:hAnsiTheme="minorEastAsia"/>
           <w:lang w:eastAsia="zh-CN"/>
         </w:rPr>
       </w:pPr>
-      <w:bookmarkStart w:id="3" w:name="_Toc446958882"/>
-      <w:r>
-        <w:rPr>
-          <w:rFonts w:hint="eastAsia"/>
+      <w:bookmarkStart w:id="3" w:name="_Toc447037486"/>
+      <w:r>
+        <w:rPr>
+          <w:rFonts w:asciiTheme="minorEastAsia" w:eastAsiaTheme="minorEastAsia" w:hAnsiTheme="minorEastAsia" w:hint="eastAsia"/>
           <w:lang w:eastAsia="zh-CN"/>
         </w:rPr>
         <w:t>信息</w:t>
       </w:r>
       <w:r>
         <w:rPr>
+          <w:rFonts w:asciiTheme="minorEastAsia" w:eastAsiaTheme="minorEastAsia" w:hAnsiTheme="minorEastAsia"/>
           <w:lang w:eastAsia="zh-CN"/>
         </w:rPr>
         <w:t>展示</w:t>
@@ -1924,12 +1997,13 @@
     <w:p>
       <w:pPr>
         <w:rPr>
-          <w:lang w:val="en-GB" w:eastAsia="zh-CN"/>
-        </w:rPr>
-      </w:pPr>
-      <w:r>
-        <w:rPr>
-          <w:rFonts w:hint="eastAsia"/>
+          <w:rFonts w:asciiTheme="minorEastAsia" w:hAnsiTheme="minorEastAsia"/>
+          <w:lang w:val="en-GB" w:eastAsia="zh-CN"/>
+        </w:rPr>
+      </w:pPr>
+      <w:r>
+        <w:rPr>
+          <w:rFonts w:asciiTheme="minorEastAsia" w:hAnsiTheme="minorEastAsia" w:hint="eastAsia"/>
           <w:b/>
           <w:lang w:val="en-GB" w:eastAsia="zh-CN"/>
         </w:rPr>
@@ -1937,7 +2011,7 @@
       </w:r>
       <w:r>
         <w:rPr>
-          <w:rFonts w:hint="eastAsia"/>
+          <w:rFonts w:asciiTheme="minorEastAsia" w:hAnsiTheme="minorEastAsia" w:hint="eastAsia"/>
           <w:b/>
           <w:lang w:val="en-GB" w:eastAsia="zh-CN"/>
         </w:rPr>
@@ -1945,6 +2019,7 @@
       </w:r>
       <w:r>
         <w:rPr>
+          <w:rFonts w:asciiTheme="minorEastAsia" w:hAnsiTheme="minorEastAsia"/>
           <w:lang w:val="en-GB" w:eastAsia="zh-CN"/>
         </w:rPr>
         <w:t>，可以看到一些基本的信息，比如股市快报、股市新闻、金融新闻等。</w:t>
@@ -1953,12 +2028,13 @@
     <w:p>
       <w:pPr>
         <w:rPr>
-          <w:lang w:val="en-GB" w:eastAsia="zh-CN"/>
-        </w:rPr>
-      </w:pPr>
-      <w:r>
-        <w:rPr>
-          <w:rFonts w:hint="eastAsia"/>
+          <w:rFonts w:asciiTheme="minorEastAsia" w:hAnsiTheme="minorEastAsia"/>
+          <w:lang w:val="en-GB" w:eastAsia="zh-CN"/>
+        </w:rPr>
+      </w:pPr>
+      <w:r>
+        <w:rPr>
+          <w:rFonts w:asciiTheme="minorEastAsia" w:hAnsiTheme="minorEastAsia" w:hint="eastAsia"/>
           <w:b/>
           <w:lang w:val="en-GB" w:eastAsia="zh-CN"/>
         </w:rPr>
@@ -1966,6 +2042,7 @@
       </w:r>
       <w:r>
         <w:rPr>
+          <w:rFonts w:asciiTheme="minorEastAsia" w:hAnsiTheme="minorEastAsia"/>
           <w:b/>
           <w:lang w:val="en-GB" w:eastAsia="zh-CN"/>
         </w:rPr>
@@ -1973,32 +2050,35 @@
       </w:r>
       <w:r>
         <w:rPr>
+          <w:rFonts w:asciiTheme="minorEastAsia" w:hAnsiTheme="minorEastAsia"/>
           <w:lang w:val="en-GB" w:eastAsia="zh-CN"/>
         </w:rPr>
         <w:t>，可以看到专家课程、专家股评</w:t>
       </w:r>
       <w:r>
         <w:rPr>
-          <w:rFonts w:hint="eastAsia"/>
+          <w:rFonts w:asciiTheme="minorEastAsia" w:hAnsiTheme="minorEastAsia" w:hint="eastAsia"/>
           <w:lang w:val="en-GB" w:eastAsia="zh-CN"/>
         </w:rPr>
         <w:t>；</w:t>
       </w:r>
       <w:r>
         <w:rPr>
+          <w:rFonts w:asciiTheme="minorEastAsia" w:hAnsiTheme="minorEastAsia"/>
           <w:lang w:val="en-GB" w:eastAsia="zh-CN"/>
         </w:rPr>
         <w:t>用户可以关注不同的专家，这样就可以收到所关注的专家的</w:t>
       </w:r>
       <w:r>
         <w:rPr>
-          <w:rFonts w:hint="eastAsia"/>
+          <w:rFonts w:asciiTheme="minorEastAsia" w:hAnsiTheme="minorEastAsia" w:hint="eastAsia"/>
           <w:lang w:val="en-GB" w:eastAsia="zh-CN"/>
         </w:rPr>
         <w:t>推荐</w:t>
       </w:r>
       <w:r>
         <w:rPr>
+          <w:rFonts w:asciiTheme="minorEastAsia" w:hAnsiTheme="minorEastAsia"/>
           <w:lang w:val="en-GB" w:eastAsia="zh-CN"/>
         </w:rPr>
         <w:t>信息。</w:t>
@@ -2008,19 +2088,21 @@
       <w:pPr>
         <w:pStyle w:val="Heading2"/>
         <w:rPr>
+          <w:rFonts w:asciiTheme="minorEastAsia" w:eastAsiaTheme="minorEastAsia" w:hAnsiTheme="minorEastAsia"/>
           <w:lang w:eastAsia="zh-CN"/>
         </w:rPr>
       </w:pPr>
-      <w:bookmarkStart w:id="4" w:name="_Toc446958883"/>
-      <w:r>
-        <w:rPr>
-          <w:rFonts w:hint="eastAsia"/>
+      <w:bookmarkStart w:id="4" w:name="_Toc447037487"/>
+      <w:r>
+        <w:rPr>
+          <w:rFonts w:asciiTheme="minorEastAsia" w:eastAsiaTheme="minorEastAsia" w:hAnsiTheme="minorEastAsia" w:hint="eastAsia"/>
           <w:lang w:eastAsia="zh-CN"/>
         </w:rPr>
         <w:t>会员</w:t>
       </w:r>
       <w:r>
         <w:rPr>
+          <w:rFonts w:asciiTheme="minorEastAsia" w:eastAsiaTheme="minorEastAsia" w:hAnsiTheme="minorEastAsia"/>
           <w:lang w:eastAsia="zh-CN"/>
         </w:rPr>
         <w:t>管理</w:t>
@@ -2030,239 +2112,238 @@
     <w:p>
       <w:pPr>
         <w:rPr>
-          <w:lang w:val="en-GB" w:eastAsia="zh-CN"/>
-        </w:rPr>
-      </w:pPr>
-      <w:r>
-        <w:rPr>
-          <w:rFonts w:hint="eastAsia"/>
+          <w:rFonts w:asciiTheme="minorEastAsia" w:hAnsiTheme="minorEastAsia"/>
+          <w:lang w:val="en-GB" w:eastAsia="zh-CN"/>
+        </w:rPr>
+      </w:pPr>
+      <w:r>
+        <w:rPr>
+          <w:rFonts w:asciiTheme="minorEastAsia" w:hAnsiTheme="minorEastAsia" w:hint="eastAsia"/>
           <w:lang w:val="en-GB" w:eastAsia="zh-CN"/>
         </w:rPr>
         <w:t>采用</w:t>
       </w:r>
       <w:r>
         <w:rPr>
+          <w:rFonts w:asciiTheme="minorEastAsia" w:hAnsiTheme="minorEastAsia"/>
           <w:lang w:val="en-GB" w:eastAsia="zh-CN"/>
         </w:rPr>
         <w:t>分级</w:t>
       </w:r>
       <w:r>
         <w:rPr>
-          <w:rFonts w:hint="eastAsia"/>
-          <w:lang w:val="en-GB" w:eastAsia="zh-CN"/>
-        </w:rPr>
-        <w:t>试</w:t>
-      </w:r>
-      <w:r>
-        <w:rPr>
+          <w:rFonts w:asciiTheme="minorEastAsia" w:hAnsiTheme="minorEastAsia" w:hint="eastAsia"/>
+          <w:lang w:val="en-GB" w:eastAsia="zh-CN"/>
+        </w:rPr>
+        <w:t>式</w:t>
+      </w:r>
+      <w:r>
+        <w:rPr>
+          <w:rFonts w:asciiTheme="minorEastAsia" w:hAnsiTheme="minorEastAsia"/>
           <w:lang w:val="en-GB" w:eastAsia="zh-CN"/>
         </w:rPr>
         <w:t>的会员管理方式。</w:t>
       </w:r>
       <w:r>
         <w:rPr>
-          <w:rFonts w:hint="eastAsia"/>
+          <w:rFonts w:asciiTheme="minorEastAsia" w:hAnsiTheme="minorEastAsia" w:hint="eastAsia"/>
           <w:lang w:val="en-GB" w:eastAsia="zh-CN"/>
         </w:rPr>
         <w:t>一旦</w:t>
       </w:r>
       <w:r>
         <w:rPr>
+          <w:rFonts w:asciiTheme="minorEastAsia" w:hAnsiTheme="minorEastAsia"/>
           <w:lang w:val="en-GB" w:eastAsia="zh-CN"/>
         </w:rPr>
         <w:t>用户</w:t>
       </w:r>
       <w:r>
         <w:rPr>
-          <w:rFonts w:hint="eastAsia"/>
+          <w:rFonts w:asciiTheme="minorEastAsia" w:hAnsiTheme="minorEastAsia" w:hint="eastAsia"/>
           <w:lang w:val="en-GB" w:eastAsia="zh-CN"/>
         </w:rPr>
         <w:t>A</w:t>
       </w:r>
       <w:r>
         <w:rPr>
+          <w:rFonts w:asciiTheme="minorEastAsia" w:hAnsiTheme="minorEastAsia"/>
           <w:lang w:val="en-GB" w:eastAsia="zh-CN"/>
         </w:rPr>
         <w:t>成为会员，将会获得一个推荐</w:t>
       </w:r>
       <w:r>
         <w:rPr>
-          <w:rFonts w:hint="eastAsia"/>
+          <w:rFonts w:asciiTheme="minorEastAsia" w:hAnsiTheme="minorEastAsia" w:hint="eastAsia"/>
           <w:lang w:val="en-GB" w:eastAsia="zh-CN"/>
         </w:rPr>
         <w:t>码</w:t>
       </w:r>
       <w:r>
         <w:rPr>
+          <w:rFonts w:asciiTheme="minorEastAsia" w:hAnsiTheme="minorEastAsia"/>
           <w:lang w:val="en-GB" w:eastAsia="zh-CN"/>
         </w:rPr>
         <w:t>，使用用户</w:t>
       </w:r>
       <w:r>
         <w:rPr>
-          <w:rFonts w:hint="eastAsia"/>
+          <w:rFonts w:asciiTheme="minorEastAsia" w:hAnsiTheme="minorEastAsia" w:hint="eastAsia"/>
           <w:lang w:val="en-GB" w:eastAsia="zh-CN"/>
         </w:rPr>
         <w:t>A</w:t>
       </w:r>
       <w:r>
         <w:rPr>
+          <w:rFonts w:asciiTheme="minorEastAsia" w:hAnsiTheme="minorEastAsia"/>
           <w:lang w:val="en-GB" w:eastAsia="zh-CN"/>
         </w:rPr>
         <w:t>的推荐码</w:t>
       </w:r>
       <w:r>
         <w:rPr>
-          <w:rFonts w:hint="eastAsia"/>
+          <w:rFonts w:asciiTheme="minorEastAsia" w:hAnsiTheme="minorEastAsia" w:hint="eastAsia"/>
           <w:lang w:val="en-GB" w:eastAsia="zh-CN"/>
         </w:rPr>
         <w:t>成为</w:t>
       </w:r>
       <w:r>
         <w:rPr>
+          <w:rFonts w:asciiTheme="minorEastAsia" w:hAnsiTheme="minorEastAsia"/>
           <w:lang w:val="en-GB" w:eastAsia="zh-CN"/>
         </w:rPr>
         <w:t>会员的用户都会</w:t>
       </w:r>
       <w:r>
         <w:rPr>
-          <w:rFonts w:hint="eastAsia"/>
+          <w:rFonts w:asciiTheme="minorEastAsia" w:hAnsiTheme="minorEastAsia" w:hint="eastAsia"/>
           <w:lang w:val="en-GB" w:eastAsia="zh-CN"/>
         </w:rPr>
         <w:t>成为</w:t>
       </w:r>
       <w:r>
         <w:rPr>
-          <w:lang w:val="en-GB" w:eastAsia="zh-CN"/>
-        </w:rPr>
-        <w:t>用户</w:t>
-      </w:r>
-      <w:r>
-        <w:rPr>
-          <w:lang w:val="en-GB" w:eastAsia="zh-CN"/>
-        </w:rPr>
-        <w:t>A</w:t>
-      </w:r>
-      <w:r>
-        <w:rPr>
-          <w:lang w:val="en-GB" w:eastAsia="zh-CN"/>
-        </w:rPr>
-        <w:t>的</w:t>
-      </w:r>
-      <w:r>
-        <w:rPr>
-          <w:rFonts w:hint="eastAsia"/>
+          <w:rFonts w:asciiTheme="minorEastAsia" w:hAnsiTheme="minorEastAsia"/>
+          <w:lang w:val="en-GB" w:eastAsia="zh-CN"/>
+        </w:rPr>
+        <w:t>用户A的</w:t>
+      </w:r>
+      <w:r>
+        <w:rPr>
+          <w:rFonts w:asciiTheme="minorEastAsia" w:hAnsiTheme="minorEastAsia" w:hint="eastAsia"/>
           <w:lang w:val="en-GB" w:eastAsia="zh-CN"/>
         </w:rPr>
         <w:t>下级</w:t>
       </w:r>
       <w:r>
         <w:rPr>
+          <w:rFonts w:asciiTheme="minorEastAsia" w:hAnsiTheme="minorEastAsia"/>
           <w:lang w:val="en-GB" w:eastAsia="zh-CN"/>
         </w:rPr>
         <w:t>用户。</w:t>
       </w:r>
       <w:r>
         <w:rPr>
-          <w:rFonts w:hint="eastAsia"/>
+          <w:rFonts w:asciiTheme="minorEastAsia" w:hAnsiTheme="minorEastAsia" w:hint="eastAsia"/>
           <w:lang w:val="en-GB" w:eastAsia="zh-CN"/>
         </w:rPr>
         <w:t>这个我们</w:t>
       </w:r>
       <w:r>
         <w:rPr>
+          <w:rFonts w:asciiTheme="minorEastAsia" w:hAnsiTheme="minorEastAsia"/>
           <w:lang w:val="en-GB" w:eastAsia="zh-CN"/>
         </w:rPr>
         <w:t>可以设置</w:t>
       </w:r>
       <w:r>
         <w:rPr>
-          <w:rFonts w:hint="eastAsia"/>
+          <w:rFonts w:asciiTheme="minorEastAsia" w:hAnsiTheme="minorEastAsia" w:hint="eastAsia"/>
           <w:lang w:val="en-GB" w:eastAsia="zh-CN"/>
         </w:rPr>
         <w:t>金牌</w:t>
       </w:r>
       <w:r>
         <w:rPr>
+          <w:rFonts w:asciiTheme="minorEastAsia" w:hAnsiTheme="minorEastAsia"/>
           <w:lang w:val="en-GB" w:eastAsia="zh-CN"/>
         </w:rPr>
         <w:t>会员，比如说网站</w:t>
       </w:r>
       <w:r>
         <w:rPr>
-          <w:rFonts w:hint="eastAsia"/>
+          <w:rFonts w:asciiTheme="minorEastAsia" w:hAnsiTheme="minorEastAsia" w:hint="eastAsia"/>
           <w:lang w:val="en-GB" w:eastAsia="zh-CN"/>
         </w:rPr>
         <w:t>刚开始</w:t>
       </w:r>
       <w:r>
         <w:rPr>
+          <w:rFonts w:asciiTheme="minorEastAsia" w:hAnsiTheme="minorEastAsia"/>
           <w:lang w:val="en-GB" w:eastAsia="zh-CN"/>
         </w:rPr>
         <w:t>运行的时候，招募</w:t>
       </w:r>
       <w:r>
         <w:rPr>
-          <w:rFonts w:hint="eastAsia"/>
-          <w:lang w:val="en-GB" w:eastAsia="zh-CN"/>
-        </w:rPr>
-        <w:t>1000</w:t>
-      </w:r>
-      <w:r>
-        <w:rPr>
-          <w:rFonts w:hint="eastAsia"/>
-          <w:lang w:val="en-GB" w:eastAsia="zh-CN"/>
-        </w:rPr>
-        <w:t>个</w:t>
-      </w:r>
-      <w:r>
-        <w:rPr>
+          <w:rFonts w:asciiTheme="minorEastAsia" w:hAnsiTheme="minorEastAsia" w:hint="eastAsia"/>
+          <w:lang w:val="en-GB" w:eastAsia="zh-CN"/>
+        </w:rPr>
+        <w:t>1000个</w:t>
+      </w:r>
+      <w:r>
+        <w:rPr>
+          <w:rFonts w:asciiTheme="minorEastAsia" w:hAnsiTheme="minorEastAsia"/>
           <w:lang w:val="en-GB" w:eastAsia="zh-CN"/>
         </w:rPr>
         <w:t>初始会员，可以享受金牌级别的会员待遇。而</w:t>
       </w:r>
       <w:r>
         <w:rPr>
-          <w:rFonts w:hint="eastAsia"/>
+          <w:rFonts w:asciiTheme="minorEastAsia" w:hAnsiTheme="minorEastAsia" w:hint="eastAsia"/>
           <w:lang w:val="en-GB" w:eastAsia="zh-CN"/>
         </w:rPr>
         <w:t>通过</w:t>
       </w:r>
       <w:r>
         <w:rPr>
-          <w:lang w:val="en-GB" w:eastAsia="zh-CN"/>
-        </w:rPr>
-        <w:t>推荐码加入的用户，需要</w:t>
-      </w:r>
-      <w:r>
-        <w:rPr>
-          <w:rFonts w:hint="eastAsia"/>
+          <w:rFonts w:asciiTheme="minorEastAsia" w:hAnsiTheme="minorEastAsia"/>
+          <w:lang w:val="en-GB" w:eastAsia="zh-CN"/>
+        </w:rPr>
+        <w:t>推荐码加入的用户，</w:t>
+      </w:r>
+      <w:r>
+        <w:rPr>
+          <w:rFonts w:asciiTheme="minorEastAsia" w:hAnsiTheme="minorEastAsia"/>
+          <w:lang w:val="en-GB" w:eastAsia="zh-CN"/>
+        </w:rPr>
+        <w:lastRenderedPageBreak/>
+        <w:t>需要</w:t>
+      </w:r>
+      <w:r>
+        <w:rPr>
+          <w:rFonts w:asciiTheme="minorEastAsia" w:hAnsiTheme="minorEastAsia" w:hint="eastAsia"/>
           <w:lang w:val="en-GB" w:eastAsia="zh-CN"/>
         </w:rPr>
         <w:t>拉入</w:t>
       </w:r>
       <w:r>
         <w:rPr>
+          <w:rFonts w:asciiTheme="minorEastAsia" w:hAnsiTheme="minorEastAsia"/>
           <w:lang w:val="en-GB" w:eastAsia="zh-CN"/>
         </w:rPr>
         <w:t>一定数量的用户才能成为金牌会员。</w:t>
       </w:r>
       <w:r>
         <w:rPr>
-          <w:rFonts w:hint="eastAsia"/>
-          <w:lang w:val="en-GB" w:eastAsia="zh-CN"/>
-        </w:rPr>
-        <w:t>基本</w:t>
-      </w:r>
-      <w:r>
-        <w:rPr>
-          <w:lang w:val="en-GB" w:eastAsia="zh-CN"/>
-        </w:rPr>
-        <w:t>会员管理，我们可以后续逐渐的增加基于会员机制的新的规则、玩法，吸引用户</w:t>
-      </w:r>
-      <w:r>
-        <w:rPr>
-          <w:rFonts w:hint="eastAsia"/>
+          <w:rFonts w:asciiTheme="minorEastAsia" w:hAnsiTheme="minorEastAsia"/>
+          <w:lang w:val="en-GB" w:eastAsia="zh-CN"/>
+        </w:rPr>
+        <w:t>我们可以后续逐渐的增加基于会员机制的新的规则、玩法，吸引用户</w:t>
+      </w:r>
+      <w:r>
+        <w:rPr>
+          <w:rFonts w:asciiTheme="minorEastAsia" w:hAnsiTheme="minorEastAsia" w:hint="eastAsia"/>
           <w:lang w:val="en-GB" w:eastAsia="zh-CN"/>
         </w:rPr>
         <w:t>。</w:t>
@@ -2272,20 +2353,21 @@
       <w:pPr>
         <w:pStyle w:val="Heading2"/>
         <w:rPr>
+          <w:rFonts w:asciiTheme="minorEastAsia" w:eastAsiaTheme="minorEastAsia" w:hAnsiTheme="minorEastAsia"/>
           <w:lang w:eastAsia="zh-CN"/>
         </w:rPr>
       </w:pPr>
-      <w:bookmarkStart w:id="5" w:name="_Toc446958884"/>
-      <w:r>
-        <w:rPr>
-          <w:rFonts w:hint="eastAsia"/>
+      <w:bookmarkStart w:id="5" w:name="_Toc447037488"/>
+      <w:r>
+        <w:rPr>
+          <w:rFonts w:asciiTheme="minorEastAsia" w:eastAsiaTheme="minorEastAsia" w:hAnsiTheme="minorEastAsia" w:hint="eastAsia"/>
           <w:lang w:eastAsia="zh-CN"/>
         </w:rPr>
-        <w:lastRenderedPageBreak/>
         <w:t>视频</w:t>
       </w:r>
       <w:r>
         <w:rPr>
+          <w:rFonts w:asciiTheme="minorEastAsia" w:eastAsiaTheme="minorEastAsia" w:hAnsiTheme="minorEastAsia"/>
           <w:lang w:eastAsia="zh-CN"/>
         </w:rPr>
         <w:t>直播</w:t>
@@ -2295,96 +2377,91 @@
     <w:p>
       <w:pPr>
         <w:rPr>
+          <w:rFonts w:asciiTheme="minorEastAsia" w:hAnsiTheme="minorEastAsia"/>
           <w:sz w:val="20"/>
           <w:lang w:val="en-GB" w:eastAsia="zh-CN"/>
         </w:rPr>
       </w:pPr>
       <w:r>
         <w:rPr>
-          <w:rFonts w:hint="eastAsia"/>
-          <w:sz w:val="20"/>
+          <w:rFonts w:asciiTheme="minorEastAsia" w:hAnsiTheme="minorEastAsia" w:hint="eastAsia"/>
           <w:lang w:val="en-GB" w:eastAsia="zh-CN"/>
         </w:rPr>
         <w:t>视频</w:t>
       </w:r>
       <w:r>
         <w:rPr>
-          <w:sz w:val="20"/>
+          <w:rFonts w:asciiTheme="minorEastAsia" w:hAnsiTheme="minorEastAsia"/>
           <w:lang w:val="en-GB" w:eastAsia="zh-CN"/>
         </w:rPr>
         <w:t>直播，</w:t>
       </w:r>
       <w:r>
         <w:rPr>
-          <w:rFonts w:hint="eastAsia"/>
-          <w:sz w:val="20"/>
+          <w:rFonts w:asciiTheme="minorEastAsia" w:hAnsiTheme="minorEastAsia" w:hint="eastAsia"/>
           <w:lang w:val="en-GB" w:eastAsia="zh-CN"/>
         </w:rPr>
         <w:t>无论</w:t>
       </w:r>
       <w:r>
         <w:rPr>
-          <w:sz w:val="20"/>
+          <w:rFonts w:asciiTheme="minorEastAsia" w:hAnsiTheme="minorEastAsia"/>
           <w:lang w:val="en-GB" w:eastAsia="zh-CN"/>
         </w:rPr>
         <w:t>从技术难度还是后续部署方面都很复杂</w:t>
       </w:r>
       <w:r>
         <w:rPr>
-          <w:rFonts w:hint="eastAsia"/>
-          <w:sz w:val="20"/>
+          <w:rFonts w:asciiTheme="minorEastAsia" w:hAnsiTheme="minorEastAsia" w:hint="eastAsia"/>
           <w:lang w:val="en-GB" w:eastAsia="zh-CN"/>
         </w:rPr>
         <w:t>，</w:t>
       </w:r>
       <w:r>
         <w:rPr>
-          <w:sz w:val="20"/>
+          <w:rFonts w:asciiTheme="minorEastAsia" w:hAnsiTheme="minorEastAsia"/>
           <w:lang w:val="en-GB" w:eastAsia="zh-CN"/>
         </w:rPr>
         <w:t>可以考虑</w:t>
       </w:r>
       <w:r>
         <w:rPr>
-          <w:rFonts w:hint="eastAsia"/>
-          <w:sz w:val="20"/>
+          <w:rFonts w:asciiTheme="minorEastAsia" w:hAnsiTheme="minorEastAsia" w:hint="eastAsia"/>
           <w:lang w:val="en-GB" w:eastAsia="zh-CN"/>
         </w:rPr>
         <w:t>先</w:t>
       </w:r>
       <w:r>
         <w:rPr>
-          <w:sz w:val="20"/>
+          <w:rFonts w:asciiTheme="minorEastAsia" w:hAnsiTheme="minorEastAsia"/>
           <w:lang w:val="en-GB" w:eastAsia="zh-CN"/>
         </w:rPr>
         <w:t>把网站做起来，</w:t>
       </w:r>
       <w:r>
         <w:rPr>
-          <w:rFonts w:hint="eastAsia"/>
-          <w:sz w:val="20"/>
+          <w:rFonts w:asciiTheme="minorEastAsia" w:hAnsiTheme="minorEastAsia" w:hint="eastAsia"/>
           <w:lang w:val="en-GB" w:eastAsia="zh-CN"/>
         </w:rPr>
         <w:t>再</w:t>
       </w:r>
       <w:r>
         <w:rPr>
-          <w:sz w:val="20"/>
+          <w:rFonts w:asciiTheme="minorEastAsia" w:hAnsiTheme="minorEastAsia"/>
           <w:lang w:val="en-GB" w:eastAsia="zh-CN"/>
         </w:rPr>
         <w:t>积累了一定的用户后，在考虑视频</w:t>
       </w:r>
       <w:r>
         <w:rPr>
-          <w:rFonts w:hint="eastAsia"/>
-          <w:sz w:val="20"/>
+          <w:rFonts w:asciiTheme="minorEastAsia" w:hAnsiTheme="minorEastAsia" w:hint="eastAsia"/>
           <w:lang w:val="en-GB" w:eastAsia="zh-CN"/>
         </w:rPr>
         <w:t>直播</w:t>
       </w:r>
       <w:r>
         <w:rPr>
-          <w:sz w:val="20"/>
+          <w:rFonts w:asciiTheme="minorEastAsia" w:hAnsiTheme="minorEastAsia"/>
           <w:lang w:val="en-GB" w:eastAsia="zh-CN"/>
         </w:rPr>
         <w:t>这个需求。</w:t>
@@ -2394,13 +2471,14 @@
       <w:pPr>
         <w:pStyle w:val="Heading1"/>
         <w:rPr>
+          <w:rFonts w:asciiTheme="minorEastAsia" w:eastAsiaTheme="minorEastAsia" w:hAnsiTheme="minorEastAsia"/>
           <w:lang w:eastAsia="zh-CN"/>
         </w:rPr>
       </w:pPr>
-      <w:bookmarkStart w:id="6" w:name="_Toc446958885"/>
-      <w:r>
-        <w:rPr>
-          <w:rFonts w:hint="eastAsia"/>
+      <w:bookmarkStart w:id="6" w:name="_Toc447037489"/>
+      <w:r>
+        <w:rPr>
+          <w:rFonts w:asciiTheme="minorEastAsia" w:eastAsiaTheme="minorEastAsia" w:hAnsiTheme="minorEastAsia" w:hint="eastAsia"/>
           <w:lang w:eastAsia="zh-CN"/>
         </w:rPr>
         <w:t>使用场景</w:t>
@@ -2410,12 +2488,13 @@
     <w:p>
       <w:pPr>
         <w:rPr>
+          <w:rFonts w:asciiTheme="minorEastAsia" w:hAnsiTheme="minorEastAsia"/>
           <w:lang w:eastAsia="zh-CN"/>
         </w:rPr>
       </w:pPr>
       <w:r>
         <w:rPr>
-          <w:rFonts w:hint="eastAsia"/>
+          <w:rFonts w:asciiTheme="minorEastAsia" w:hAnsiTheme="minorEastAsia" w:hint="eastAsia"/>
           <w:lang w:eastAsia="zh-CN"/>
         </w:rPr>
         <w:t>入口</w:t>
@@ -2424,12 +2503,13 @@
     <w:p>
       <w:pPr>
         <w:rPr>
+          <w:rFonts w:asciiTheme="minorEastAsia" w:hAnsiTheme="minorEastAsia"/>
           <w:lang w:eastAsia="zh-CN"/>
         </w:rPr>
       </w:pPr>
       <w:r>
         <w:rPr>
-          <w:rFonts w:hint="eastAsia"/>
+          <w:rFonts w:asciiTheme="minorEastAsia" w:hAnsiTheme="minorEastAsia" w:hint="eastAsia"/>
           <w:noProof/>
           <w:lang w:eastAsia="zh-CN"/>
         </w:rPr>
@@ -2486,6 +2566,7 @@
     <w:p>
       <w:pPr>
         <w:rPr>
+          <w:rFonts w:asciiTheme="minorEastAsia" w:hAnsiTheme="minorEastAsia"/>
           <w:lang w:eastAsia="zh-CN"/>
         </w:rPr>
       </w:pPr>
@@ -2493,6 +2574,7 @@
     <w:p>
       <w:pPr>
         <w:rPr>
+          <w:rFonts w:asciiTheme="minorEastAsia" w:hAnsiTheme="minorEastAsia"/>
           <w:b/>
           <w:sz w:val="20"/>
           <w:lang w:val="en-GB" w:eastAsia="zh-CN"/>
@@ -2500,7 +2582,7 @@
       </w:pPr>
       <w:r>
         <w:rPr>
-          <w:rFonts w:hint="eastAsia"/>
+          <w:rFonts w:asciiTheme="minorEastAsia" w:hAnsiTheme="minorEastAsia" w:hint="eastAsia"/>
           <w:b/>
           <w:sz w:val="20"/>
           <w:lang w:val="en-GB" w:eastAsia="zh-CN"/>
@@ -2511,13 +2593,14 @@
     <w:p>
       <w:pPr>
         <w:rPr>
+          <w:rFonts w:asciiTheme="minorEastAsia" w:hAnsiTheme="minorEastAsia"/>
           <w:sz w:val="20"/>
           <w:lang w:val="en-GB" w:eastAsia="zh-CN"/>
         </w:rPr>
       </w:pPr>
       <w:r>
         <w:rPr>
-          <w:rFonts w:hint="eastAsia"/>
+          <w:rFonts w:asciiTheme="minorEastAsia" w:hAnsiTheme="minorEastAsia" w:hint="eastAsia"/>
           <w:sz w:val="20"/>
           <w:lang w:val="en-GB" w:eastAsia="zh-CN"/>
         </w:rPr>
@@ -2525,6 +2608,7 @@
       </w:r>
       <w:r>
         <w:rPr>
+          <w:rFonts w:asciiTheme="minorEastAsia" w:hAnsiTheme="minorEastAsia"/>
           <w:sz w:val="20"/>
           <w:lang w:val="en-GB" w:eastAsia="zh-CN"/>
         </w:rPr>
@@ -2532,7 +2616,7 @@
       </w:r>
       <w:r>
         <w:rPr>
-          <w:rFonts w:hint="eastAsia"/>
+          <w:rFonts w:asciiTheme="minorEastAsia" w:hAnsiTheme="minorEastAsia" w:hint="eastAsia"/>
           <w:sz w:val="20"/>
           <w:lang w:val="en-GB" w:eastAsia="zh-CN"/>
         </w:rPr>
@@ -2540,6 +2624,7 @@
       </w:r>
       <w:r>
         <w:rPr>
+          <w:rFonts w:asciiTheme="minorEastAsia" w:hAnsiTheme="minorEastAsia"/>
           <w:sz w:val="20"/>
           <w:lang w:val="en-GB" w:eastAsia="zh-CN"/>
         </w:rPr>
@@ -2549,12 +2634,14 @@
     <w:p>
       <w:pPr>
         <w:rPr>
+          <w:rFonts w:asciiTheme="minorEastAsia" w:hAnsiTheme="minorEastAsia"/>
           <w:sz w:val="20"/>
           <w:lang w:val="en-GB" w:eastAsia="zh-CN"/>
         </w:rPr>
       </w:pPr>
       <w:r>
         <w:rPr>
+          <w:rFonts w:asciiTheme="minorEastAsia" w:hAnsiTheme="minorEastAsia"/>
           <w:noProof/>
           <w:sz w:val="20"/>
           <w:lang w:eastAsia="zh-CN"/>
@@ -2613,6 +2700,7 @@
     <w:p>
       <w:pPr>
         <w:rPr>
+          <w:rFonts w:asciiTheme="minorEastAsia" w:hAnsiTheme="minorEastAsia"/>
           <w:sz w:val="20"/>
           <w:lang w:val="en-GB" w:eastAsia="zh-CN"/>
         </w:rPr>
@@ -2621,7 +2709,7 @@
     <w:p>
       <w:pPr>
         <w:rPr>
-          <w:rFonts w:hint="eastAsia"/>
+          <w:rFonts w:asciiTheme="minorEastAsia" w:hAnsiTheme="minorEastAsia"/>
           <w:b/>
           <w:sz w:val="20"/>
           <w:lang w:val="en-GB" w:eastAsia="zh-CN"/>
@@ -2629,7 +2717,7 @@
       </w:pPr>
       <w:r>
         <w:rPr>
-          <w:rFonts w:hint="eastAsia"/>
+          <w:rFonts w:asciiTheme="minorEastAsia" w:hAnsiTheme="minorEastAsia" w:hint="eastAsia"/>
           <w:b/>
           <w:sz w:val="20"/>
           <w:lang w:val="en-GB" w:eastAsia="zh-CN"/>
@@ -2638,6 +2726,7 @@
       </w:r>
       <w:r>
         <w:rPr>
+          <w:rFonts w:asciiTheme="minorEastAsia" w:hAnsiTheme="minorEastAsia"/>
           <w:b/>
           <w:sz w:val="20"/>
           <w:lang w:val="en-GB" w:eastAsia="zh-CN"/>
@@ -2648,12 +2737,14 @@
     <w:p>
       <w:pPr>
         <w:rPr>
+          <w:rFonts w:asciiTheme="minorEastAsia" w:hAnsiTheme="minorEastAsia"/>
           <w:sz w:val="20"/>
           <w:lang w:val="en-GB" w:eastAsia="zh-CN"/>
         </w:rPr>
       </w:pPr>
       <w:r>
         <w:rPr>
+          <w:rFonts w:asciiTheme="minorEastAsia" w:hAnsiTheme="minorEastAsia"/>
           <w:noProof/>
           <w:sz w:val="20"/>
           <w:lang w:eastAsia="zh-CN"/>
@@ -2712,6 +2803,7 @@
     <w:p>
       <w:pPr>
         <w:rPr>
+          <w:rFonts w:asciiTheme="minorEastAsia" w:hAnsiTheme="minorEastAsia"/>
           <w:sz w:val="20"/>
           <w:lang w:val="en-GB" w:eastAsia="zh-CN"/>
         </w:rPr>
@@ -2720,6 +2812,7 @@
     <w:p>
       <w:pPr>
         <w:rPr>
+          <w:rFonts w:asciiTheme="minorEastAsia" w:hAnsiTheme="minorEastAsia"/>
           <w:b/>
           <w:sz w:val="20"/>
           <w:lang w:val="en-GB" w:eastAsia="zh-CN"/>
@@ -2727,7 +2820,7 @@
       </w:pPr>
       <w:r>
         <w:rPr>
-          <w:rFonts w:hint="eastAsia"/>
+          <w:rFonts w:asciiTheme="minorEastAsia" w:hAnsiTheme="minorEastAsia" w:hint="eastAsia"/>
           <w:b/>
           <w:sz w:val="20"/>
           <w:lang w:val="en-GB" w:eastAsia="zh-CN"/>
@@ -2736,6 +2829,7 @@
       </w:r>
       <w:r>
         <w:rPr>
+          <w:rFonts w:asciiTheme="minorEastAsia" w:hAnsiTheme="minorEastAsia"/>
           <w:b/>
           <w:sz w:val="20"/>
           <w:lang w:val="en-GB" w:eastAsia="zh-CN"/>
@@ -2746,14 +2840,14 @@
     <w:p>
       <w:pPr>
         <w:rPr>
-          <w:rFonts w:hint="eastAsia"/>
+          <w:rFonts w:asciiTheme="minorEastAsia" w:hAnsiTheme="minorEastAsia"/>
           <w:sz w:val="20"/>
           <w:lang w:val="en-GB" w:eastAsia="zh-CN"/>
         </w:rPr>
       </w:pPr>
       <w:r>
         <w:rPr>
-          <w:rFonts w:hint="eastAsia"/>
+          <w:rFonts w:asciiTheme="minorEastAsia" w:hAnsiTheme="minorEastAsia" w:hint="eastAsia"/>
           <w:sz w:val="20"/>
           <w:lang w:val="en-GB" w:eastAsia="zh-CN"/>
         </w:rPr>
@@ -2761,6 +2855,7 @@
       </w:r>
       <w:r>
         <w:rPr>
+          <w:rFonts w:asciiTheme="minorEastAsia" w:hAnsiTheme="minorEastAsia"/>
           <w:sz w:val="20"/>
           <w:lang w:val="en-GB" w:eastAsia="zh-CN"/>
         </w:rPr>
@@ -2768,7 +2863,7 @@
       </w:r>
       <w:r>
         <w:rPr>
-          <w:rFonts w:hint="eastAsia"/>
+          <w:rFonts w:asciiTheme="minorEastAsia" w:hAnsiTheme="minorEastAsia" w:hint="eastAsia"/>
           <w:sz w:val="20"/>
           <w:lang w:val="en-GB" w:eastAsia="zh-CN"/>
         </w:rPr>
@@ -2776,30 +2871,120 @@
       </w:r>
       <w:r>
         <w:rPr>
+          <w:rFonts w:asciiTheme="minorEastAsia" w:hAnsiTheme="minorEastAsia"/>
           <w:sz w:val="20"/>
           <w:lang w:val="en-GB" w:eastAsia="zh-CN"/>
         </w:rPr>
         <w:t>信息推送之类的一些服务。</w:t>
+      </w:r>
+    </w:p>
+    <w:p>
+      <w:pPr>
+        <w:rPr>
+          <w:rFonts w:asciiTheme="minorEastAsia" w:hAnsiTheme="minorEastAsia"/>
+          <w:sz w:val="20"/>
+          <w:lang w:val="en-GB" w:eastAsia="zh-CN"/>
+        </w:rPr>
+      </w:pPr>
+    </w:p>
+    <w:p>
+      <w:pPr>
+        <w:rPr>
+          <w:rFonts w:asciiTheme="minorEastAsia" w:hAnsiTheme="minorEastAsia"/>
+          <w:b/>
+          <w:sz w:val="20"/>
+          <w:lang w:val="en-GB" w:eastAsia="zh-CN"/>
+        </w:rPr>
+      </w:pPr>
+      <w:r>
+        <w:rPr>
+          <w:rFonts w:asciiTheme="minorEastAsia" w:hAnsiTheme="minorEastAsia" w:hint="eastAsia"/>
+          <w:b/>
+          <w:sz w:val="20"/>
+          <w:lang w:val="en-GB" w:eastAsia="zh-CN"/>
+        </w:rPr>
+        <w:t>专家</w:t>
+      </w:r>
+      <w:r>
+        <w:rPr>
+          <w:rFonts w:asciiTheme="minorEastAsia" w:hAnsiTheme="minorEastAsia"/>
+          <w:b/>
+          <w:sz w:val="20"/>
+          <w:lang w:val="en-GB" w:eastAsia="zh-CN"/>
+        </w:rPr>
+        <w:t>用户</w:t>
+      </w:r>
+    </w:p>
+    <w:p>
+      <w:pPr>
+        <w:rPr>
+          <w:rFonts w:asciiTheme="minorEastAsia" w:hAnsiTheme="minorEastAsia" w:hint="eastAsia"/>
+          <w:sz w:val="20"/>
+          <w:lang w:val="en-GB" w:eastAsia="zh-CN"/>
+        </w:rPr>
+      </w:pPr>
+      <w:r>
+        <w:rPr>
+          <w:rFonts w:asciiTheme="minorEastAsia" w:hAnsiTheme="minorEastAsia" w:hint="eastAsia"/>
+          <w:sz w:val="20"/>
+          <w:lang w:val="en-GB" w:eastAsia="zh-CN"/>
+        </w:rPr>
+        <w:t>专家</w:t>
+      </w:r>
+      <w:r>
+        <w:rPr>
+          <w:rFonts w:asciiTheme="minorEastAsia" w:hAnsiTheme="minorEastAsia"/>
+          <w:sz w:val="20"/>
+          <w:lang w:val="en-GB" w:eastAsia="zh-CN"/>
+        </w:rPr>
+        <w:t>用户可以发表消息、文章。专家</w:t>
+      </w:r>
+      <w:r>
+        <w:rPr>
+          <w:rFonts w:asciiTheme="minorEastAsia" w:hAnsiTheme="minorEastAsia" w:hint="eastAsia"/>
+          <w:sz w:val="20"/>
+          <w:lang w:val="en-GB" w:eastAsia="zh-CN"/>
+        </w:rPr>
+        <w:t>所发表</w:t>
+      </w:r>
+      <w:r>
+        <w:rPr>
+          <w:rFonts w:asciiTheme="minorEastAsia" w:hAnsiTheme="minorEastAsia"/>
+          <w:sz w:val="20"/>
+          <w:lang w:val="en-GB" w:eastAsia="zh-CN"/>
+        </w:rPr>
+        <w:t>的消息、文章根据策略会推送给普通用户</w:t>
+      </w:r>
+      <w:r>
+        <w:rPr>
+          <w:rFonts w:asciiTheme="minorEastAsia" w:hAnsiTheme="minorEastAsia" w:hint="eastAsia"/>
+          <w:sz w:val="20"/>
+          <w:lang w:val="en-GB" w:eastAsia="zh-CN"/>
+        </w:rPr>
+        <w:t>或者</w:t>
+      </w:r>
+      <w:r>
+        <w:rPr>
+          <w:rFonts w:asciiTheme="minorEastAsia" w:hAnsiTheme="minorEastAsia"/>
+          <w:sz w:val="20"/>
+          <w:lang w:val="en-GB" w:eastAsia="zh-CN"/>
+        </w:rPr>
+        <w:t>会员用户。</w:t>
       </w:r>
       <w:bookmarkStart w:id="7" w:name="_GoBack"/>
       <w:bookmarkEnd w:id="7"/>
     </w:p>
     <w:p>
       <w:pPr>
-        <w:rPr>
-          <w:sz w:val="20"/>
-          <w:lang w:val="en-GB"/>
-        </w:rPr>
-      </w:pPr>
-    </w:p>
-    <w:p>
-      <w:pPr>
         <w:pStyle w:val="Heading1"/>
-      </w:pPr>
-      <w:bookmarkStart w:id="8" w:name="_Toc446958886"/>
-      <w:r>
-        <w:rPr>
-          <w:rFonts w:hint="eastAsia"/>
+        <w:rPr>
+          <w:rFonts w:asciiTheme="minorEastAsia" w:eastAsiaTheme="minorEastAsia" w:hAnsiTheme="minorEastAsia"/>
+        </w:rPr>
+      </w:pPr>
+      <w:bookmarkStart w:id="8" w:name="_Toc447037490"/>
+      <w:r>
+        <w:rPr>
+          <w:rFonts w:asciiTheme="minorEastAsia" w:eastAsiaTheme="minorEastAsia" w:hAnsiTheme="minorEastAsia" w:hint="eastAsia"/>
           <w:lang w:eastAsia="zh-CN"/>
         </w:rPr>
         <w:t>时间评估</w:t>
@@ -2814,6 +2999,7 @@
           <w:numId w:val="3"/>
         </w:numPr>
         <w:rPr>
+          <w:rFonts w:asciiTheme="minorEastAsia" w:hAnsiTheme="minorEastAsia"/>
           <w:b/>
         </w:rPr>
       </w:pPr>
@@ -2821,6 +3007,9 @@
     <w:p>
       <w:pPr>
         <w:pStyle w:val="NoSpacing"/>
+        <w:rPr>
+          <w:rFonts w:asciiTheme="minorEastAsia" w:hAnsiTheme="minorEastAsia"/>
+        </w:rPr>
       </w:pPr>
     </w:p>
     <w:p>
@@ -2828,7 +3017,7 @@
         <w:pStyle w:val="NoSpacing"/>
         <w:jc w:val="both"/>
         <w:rPr>
-          <w:rFonts w:ascii="Courier New" w:hAnsi="Courier New" w:cs="Courier New"/>
+          <w:rFonts w:asciiTheme="minorEastAsia" w:hAnsiTheme="minorEastAsia" w:cs="Courier New"/>
           <w:b/>
           <w:sz w:val="18"/>
         </w:rPr>
@@ -2837,6 +3026,9 @@
     <w:p>
       <w:pPr>
         <w:pStyle w:val="NoSpacing"/>
+        <w:rPr>
+          <w:rFonts w:asciiTheme="minorEastAsia" w:hAnsiTheme="minorEastAsia"/>
+        </w:rPr>
       </w:pPr>
     </w:p>
     <w:sectPr>
@@ -2906,7 +3098,7 @@
           <w:pPr>
             <w:pStyle w:val="Footer"/>
             <w:rPr>
-              <w:rFonts w:ascii="Arial" w:hAnsi="Arial" w:cs="Arial"/>
+              <w:rFonts w:ascii="Arial" w:eastAsia="Arial Unicode MS" w:hAnsi="Arial" w:cs="Arial"/>
               <w:sz w:val="18"/>
               <w:szCs w:val="18"/>
               <w:lang w:eastAsia="zh-CN"/>
@@ -2914,7 +3106,7 @@
           </w:pPr>
           <w:r>
             <w:rPr>
-              <w:rFonts w:cstheme="minorHAnsi"/>
+              <w:rFonts w:ascii="Arial" w:eastAsia="Arial Unicode MS" w:hAnsi="Arial" w:cs="Arial"/>
               <w:sz w:val="18"/>
               <w:szCs w:val="18"/>
               <w:shd w:val="clear" w:color="auto" w:fill="FFFFFF"/>
@@ -2923,7 +3115,7 @@
           </w:r>
           <w:r>
             <w:rPr>
-              <w:rFonts w:cstheme="minorHAnsi"/>
+              <w:rFonts w:ascii="Arial" w:eastAsia="Arial Unicode MS" w:hAnsi="Arial" w:cs="Arial"/>
               <w:sz w:val="18"/>
               <w:szCs w:val="18"/>
               <w:shd w:val="clear" w:color="auto" w:fill="FFFFFF"/>
@@ -2944,49 +3136,50 @@
             <w:spacing w:after="100"/>
             <w:jc w:val="right"/>
             <w:rPr>
-              <w:rFonts w:ascii="Calibri" w:eastAsia="Times New Roman" w:hAnsi="Calibri" w:cs="Arial"/>
-              <w:color w:val="222222"/>
+              <w:rFonts w:ascii="Arial" w:eastAsia="Arial Unicode MS" w:hAnsi="Arial" w:cs="Arial"/>
               <w:sz w:val="18"/>
-              <w:lang w:eastAsia="en-GB"/>
+              <w:szCs w:val="18"/>
+              <w:shd w:val="clear" w:color="auto" w:fill="FFFFFF"/>
+              <w:lang w:eastAsia="zh-CN"/>
             </w:rPr>
           </w:pPr>
           <w:r>
             <w:rPr>
-              <w:rFonts w:eastAsia="Times New Roman" w:cs="Arial"/>
-              <w:bCs/>
+              <w:rFonts w:ascii="Arial" w:eastAsia="Arial Unicode MS" w:hAnsi="Arial" w:cs="Arial"/>
               <w:sz w:val="18"/>
               <w:szCs w:val="18"/>
-              <w:lang w:eastAsia="en-GB"/>
+              <w:shd w:val="clear" w:color="auto" w:fill="FFFFFF"/>
+              <w:lang w:eastAsia="zh-CN"/>
             </w:rPr>
             <w:t>©</w:t>
           </w:r>
           <w:r>
             <w:rPr>
-              <w:rFonts w:eastAsia="Times New Roman" w:cs="Arial"/>
-              <w:bCs/>
+              <w:rFonts w:ascii="Arial" w:eastAsia="Arial Unicode MS" w:hAnsi="Arial" w:cs="Arial"/>
               <w:sz w:val="18"/>
               <w:szCs w:val="18"/>
-              <w:lang w:eastAsia="en-GB"/>
+              <w:shd w:val="clear" w:color="auto" w:fill="FFFFFF"/>
+              <w:lang w:eastAsia="zh-CN"/>
             </w:rPr>
             <w:t xml:space="preserve"> 1701</w:t>
           </w:r>
           <w:r>
             <w:rPr>
-              <w:rFonts w:eastAsia="Times New Roman" w:cs="Arial"/>
-              <w:bCs/>
+              <w:rFonts w:ascii="Arial" w:eastAsia="Arial Unicode MS" w:hAnsi="Arial" w:cs="Arial"/>
               <w:sz w:val="18"/>
               <w:szCs w:val="18"/>
-              <w:lang w:eastAsia="en-GB"/>
+              <w:shd w:val="clear" w:color="auto" w:fill="FFFFFF"/>
+              <w:lang w:eastAsia="zh-CN"/>
             </w:rPr>
             <w:t xml:space="preserve"> 201</w:t>
           </w:r>
           <w:r>
             <w:rPr>
-              <w:rFonts w:eastAsia="Times New Roman" w:cs="Arial"/>
-              <w:bCs/>
+              <w:rFonts w:ascii="Arial" w:eastAsia="Arial Unicode MS" w:hAnsi="Arial" w:cs="Arial"/>
               <w:sz w:val="18"/>
               <w:szCs w:val="18"/>
-              <w:lang w:eastAsia="en-GB"/>
+              <w:shd w:val="clear" w:color="auto" w:fill="FFFFFF"/>
+              <w:lang w:eastAsia="zh-CN"/>
             </w:rPr>
             <w:t>6</w:t>
           </w:r>
@@ -3043,6 +3236,7 @@
     </w:pPr>
     <w:r>
       <w:rPr>
+        <w:rFonts w:ascii="宋体" w:eastAsia="宋体" w:hAnsi="宋体"/>
         <w:sz w:val="18"/>
         <w:szCs w:val="18"/>
       </w:rPr>
@@ -3050,24 +3244,16 @@
     </w:r>
     <w:r>
       <w:rPr>
-        <w:rFonts w:hint="eastAsia"/>
+        <w:rFonts w:ascii="宋体" w:eastAsia="宋体" w:hAnsi="宋体" w:hint="eastAsia"/>
         <w:sz w:val="18"/>
         <w:szCs w:val="18"/>
         <w:lang w:eastAsia="zh-CN"/>
       </w:rPr>
-      <w:t>1701</w:t>
+      <w:t>1701工作室</w:t>
     </w:r>
     <w:r>
       <w:rPr>
-        <w:rFonts w:hint="eastAsia"/>
-        <w:sz w:val="18"/>
-        <w:szCs w:val="18"/>
-        <w:lang w:eastAsia="zh-CN"/>
-      </w:rPr>
-      <w:t>工作室</w:t>
-    </w:r>
-    <w:r>
-      <w:rPr>
+        <w:rFonts w:ascii="宋体" w:eastAsia="宋体" w:hAnsi="宋体"/>
         <w:sz w:val="18"/>
         <w:szCs w:val="18"/>
       </w:rPr>
@@ -3075,6 +3261,7 @@
     </w:r>
     <w:r>
       <w:rPr>
+        <w:rFonts w:ascii="宋体" w:eastAsia="宋体" w:hAnsi="宋体"/>
         <w:sz w:val="18"/>
         <w:szCs w:val="18"/>
       </w:rPr>
@@ -3082,6 +3269,7 @@
     </w:r>
     <w:r>
       <w:rPr>
+        <w:rFonts w:ascii="宋体" w:eastAsia="宋体" w:hAnsi="宋体"/>
         <w:sz w:val="18"/>
         <w:szCs w:val="18"/>
       </w:rPr>
@@ -3089,6 +3277,7 @@
     </w:r>
     <w:r>
       <w:rPr>
+        <w:rFonts w:ascii="宋体" w:eastAsia="宋体" w:hAnsi="宋体"/>
         <w:sz w:val="18"/>
         <w:szCs w:val="18"/>
       </w:rPr>
@@ -3096,7 +3285,7 @@
     </w:r>
     <w:r>
       <w:rPr>
-        <w:rFonts w:hint="eastAsia"/>
+        <w:rFonts w:ascii="宋体" w:eastAsia="宋体" w:hAnsi="宋体" w:hint="eastAsia"/>
         <w:sz w:val="18"/>
         <w:szCs w:val="18"/>
         <w:lang w:eastAsia="zh-CN"/>
@@ -3105,6 +3294,7 @@
     </w:r>
     <w:r>
       <w:rPr>
+        <w:rFonts w:ascii="宋体" w:eastAsia="宋体" w:hAnsi="宋体"/>
         <w:sz w:val="18"/>
         <w:szCs w:val="18"/>
         <w:lang w:eastAsia="zh-CN"/>
@@ -3113,6 +3303,7 @@
     </w:r>
     <w:r>
       <w:rPr>
+        <w:rFonts w:ascii="宋体" w:eastAsia="宋体" w:hAnsi="宋体"/>
         <w:sz w:val="18"/>
         <w:szCs w:val="18"/>
       </w:rPr>
@@ -3120,6 +3311,7 @@
     </w:r>
     <w:r>
       <w:rPr>
+        <w:rFonts w:ascii="宋体" w:eastAsia="宋体" w:hAnsi="宋体"/>
         <w:sz w:val="18"/>
         <w:szCs w:val="18"/>
       </w:rPr>
@@ -3127,6 +3319,7 @@
     </w:r>
     <w:r>
       <w:rPr>
+        <w:rFonts w:ascii="宋体" w:eastAsia="宋体" w:hAnsi="宋体"/>
         <w:sz w:val="18"/>
         <w:szCs w:val="18"/>
       </w:rPr>
@@ -3134,13 +3327,49 @@
     </w:r>
     <w:r>
       <w:rPr>
+        <w:rFonts w:ascii="宋体" w:eastAsia="宋体" w:hAnsi="宋体"/>
         <w:sz w:val="18"/>
         <w:szCs w:val="18"/>
       </w:rPr>
-      <w:t>3</w:t>
+      <w:fldChar w:fldCharType="begin"/>
     </w:r>
     <w:r>
       <w:rPr>
+        <w:rFonts w:ascii="宋体" w:eastAsia="宋体" w:hAnsi="宋体"/>
+        <w:sz w:val="18"/>
+        <w:szCs w:val="18"/>
+      </w:rPr>
+      <w:instrText xml:space="preserve"> PAGE   \* MERGEFORMAT </w:instrText>
+    </w:r>
+    <w:r>
+      <w:rPr>
+        <w:rFonts w:ascii="宋体" w:eastAsia="宋体" w:hAnsi="宋体"/>
+        <w:sz w:val="18"/>
+        <w:szCs w:val="18"/>
+      </w:rPr>
+      <w:fldChar w:fldCharType="separate"/>
+    </w:r>
+    <w:r>
+      <w:rPr>
+        <w:rFonts w:ascii="宋体" w:eastAsia="宋体" w:hAnsi="宋体"/>
+        <w:noProof/>
+        <w:sz w:val="18"/>
+        <w:szCs w:val="18"/>
+      </w:rPr>
+      <w:t>6</w:t>
+    </w:r>
+    <w:r>
+      <w:rPr>
+        <w:rFonts w:ascii="宋体" w:eastAsia="宋体" w:hAnsi="宋体"/>
+        <w:noProof/>
+        <w:sz w:val="18"/>
+        <w:szCs w:val="18"/>
+      </w:rPr>
+      <w:fldChar w:fldCharType="end"/>
+    </w:r>
+    <w:r>
+      <w:rPr>
+        <w:rFonts w:ascii="宋体" w:eastAsia="宋体" w:hAnsi="宋体"/>
         <w:sz w:val="18"/>
         <w:szCs w:val="18"/>
       </w:rPr>
@@ -3148,10 +3377,11 @@
     </w:r>
     <w:r>
       <w:rPr>
+        <w:rFonts w:ascii="宋体" w:eastAsia="宋体" w:hAnsi="宋体"/>
         <w:sz w:val="18"/>
         <w:szCs w:val="18"/>
       </w:rPr>
-      <w:t>28</w:t>
+      <w:t>6</w:t>
     </w:r>
     <w:r>
       <w:rPr>
@@ -3162,10 +3392,8 @@
     </w:r>
     <w:r>
       <w:rPr>
-        <w:noProof/>
         <w:sz w:val="18"/>
         <w:szCs w:val="18"/>
-        <w:lang w:eastAsia="zh-CN"/>
       </w:rPr>
       <w:pict>
         <v:shapetype id="_x0000_t136" coordsize="21600,21600" o:spt="136" adj="10800" path="m@7,l@8,m@5,21600l@6,21600e">
@@ -3192,11 +3420,11 @@
           </v:handles>
           <o:lock v:ext="edit" text="t" shapetype="t"/>
         </v:shapetype>
-        <v:shape id="_x0000_i1025" type="#_x0000_t136" style="width:33.2pt;height:17.3pt">
+        <v:shape id="_x0000_i1025" type="#_x0000_t136" style="width:25.7pt;height:11.2pt">
           <v:fill r:id="rId1" o:title=""/>
           <v:stroke r:id="rId1" o:title=""/>
           <v:shadow color="#868686"/>
-          <v:textpath style="font-family:&quot;Nokia Pure Headline Ultra Light&quot;;font-size:12pt;v-text-kern:t" trim="t" fitpath="t" string="1701"/>
+          <v:textpath style="font-family:&quot;宋体&quot;;font-size:16pt;v-text-kern:t" trim="t" fitpath="t" string="1701"/>
         </v:shape>
       </w:pict>
     </w:r>
@@ -4848,6 +5076,621 @@
 </w:styles>
 </file>
 
+<file path=word/glossary/document.xml><?xml version="1.0" encoding="utf-8"?>
+<w:glossaryDocument xmlns:wpc="http://schemas.microsoft.com/office/word/2010/wordprocessingCanvas" xmlns:mc="http://schemas.openxmlformats.org/markup-compatibility/2006" xmlns:o="urn:schemas-microsoft-com:office:office" xmlns:r="http://schemas.openxmlformats.org/officeDocument/2006/relationships" xmlns:m="http://schemas.openxmlformats.org/officeDocument/2006/math" xmlns:v="urn:schemas-microsoft-com:vml" xmlns:wp14="http://schemas.microsoft.com/office/word/2010/wordprocessingDrawing" xmlns:wp="http://schemas.openxmlformats.org/drawingml/2006/wordprocessingDrawing" xmlns:w10="urn:schemas-microsoft-com:office:word" xmlns:w="http://schemas.openxmlformats.org/wordprocessingml/2006/main" xmlns:w14="http://schemas.microsoft.com/office/word/2010/wordml" xmlns:w15="http://schemas.microsoft.com/office/word/2012/wordml" xmlns:wpg="http://schemas.microsoft.com/office/word/2010/wordprocessingGroup" xmlns:wpi="http://schemas.microsoft.com/office/word/2010/wordprocessingInk" xmlns:wne="http://schemas.microsoft.com/office/word/2006/wordml" xmlns:wps="http://schemas.microsoft.com/office/word/2010/wordprocessingShape" mc:Ignorable="w14 w15 wp14"/>
+</file>
+
+<file path=word/glossary/fontTable.xml><?xml version="1.0" encoding="utf-8"?>
+<w:fonts xmlns:mc="http://schemas.openxmlformats.org/markup-compatibility/2006" xmlns:r="http://schemas.openxmlformats.org/officeDocument/2006/relationships" xmlns:w="http://schemas.openxmlformats.org/wordprocessingml/2006/main" xmlns:w14="http://schemas.microsoft.com/office/word/2010/wordml" xmlns:w15="http://schemas.microsoft.com/office/word/2012/wordml" mc:Ignorable="w14 w15">
+  <w:font w:name="Times New Roman">
+    <w:panose1 w:val="02020603050405020304"/>
+    <w:charset w:val="00"/>
+    <w:family w:val="roman"/>
+    <w:pitch w:val="variable"/>
+    <w:sig w:usb0="E0002AFF" w:usb1="C0007841" w:usb2="00000009" w:usb3="00000000" w:csb0="000001FF" w:csb1="00000000"/>
+  </w:font>
+  <w:font w:name="Nokia Pure Text">
+    <w:panose1 w:val="020B0504040602060303"/>
+    <w:charset w:val="00"/>
+    <w:family w:val="swiss"/>
+    <w:pitch w:val="variable"/>
+    <w:sig w:usb0="A00002FF" w:usb1="700078FB" w:usb2="00010000" w:usb3="00000000" w:csb0="0000019F" w:csb1="00000000"/>
+  </w:font>
+  <w:font w:name="Symbol">
+    <w:panose1 w:val="05050102010706020507"/>
+    <w:charset w:val="02"/>
+    <w:family w:val="roman"/>
+    <w:pitch w:val="variable"/>
+    <w:sig w:usb0="00000000" w:usb1="10000000" w:usb2="00000000" w:usb3="00000000" w:csb0="80000000" w:csb1="00000000"/>
+  </w:font>
+  <w:font w:name="Courier New">
+    <w:panose1 w:val="02070309020205020404"/>
+    <w:charset w:val="00"/>
+    <w:family w:val="modern"/>
+    <w:pitch w:val="fixed"/>
+    <w:sig w:usb0="E0002AFF" w:usb1="C0007843" w:usb2="00000009" w:usb3="00000000" w:csb0="000001FF" w:csb1="00000000"/>
+  </w:font>
+  <w:font w:name="Wingdings">
+    <w:panose1 w:val="05000000000000000000"/>
+    <w:charset w:val="02"/>
+    <w:family w:val="auto"/>
+    <w:pitch w:val="variable"/>
+    <w:sig w:usb0="00000000" w:usb1="10000000" w:usb2="00000000" w:usb3="00000000" w:csb0="80000000" w:csb1="00000000"/>
+  </w:font>
+  <w:font w:name="宋体">
+    <w:altName w:val="SimSun"/>
+    <w:panose1 w:val="02010600030101010101"/>
+    <w:charset w:val="86"/>
+    <w:family w:val="auto"/>
+    <w:pitch w:val="variable"/>
+    <w:sig w:usb0="00000003" w:usb1="288F0000" w:usb2="00000016" w:usb3="00000000" w:csb0="00040001" w:csb1="00000000"/>
+  </w:font>
+  <w:font w:name="Nokia Pure Text Light">
+    <w:panose1 w:val="020B0304040602060303"/>
+    <w:charset w:val="00"/>
+    <w:family w:val="swiss"/>
+    <w:pitch w:val="variable"/>
+    <w:sig w:usb0="A00002FF" w:usb1="700078FB" w:usb2="00010000" w:usb3="00000000" w:csb0="0000019F" w:csb1="00000000"/>
+  </w:font>
+  <w:font w:name="Nokia Pure Headline Light">
+    <w:panose1 w:val="020B0304040602060303"/>
+    <w:charset w:val="00"/>
+    <w:family w:val="swiss"/>
+    <w:pitch w:val="variable"/>
+    <w:sig w:usb0="A00006EF" w:usb1="5000205B" w:usb2="00000000" w:usb3="00000000" w:csb0="0000019F" w:csb1="00000000"/>
+  </w:font>
+  <w:font w:name="黑体">
+    <w:altName w:val="SimHei"/>
+    <w:panose1 w:val="02010609060101010101"/>
+    <w:charset w:val="86"/>
+    <w:family w:val="modern"/>
+    <w:pitch w:val="fixed"/>
+    <w:sig w:usb0="800002BF" w:usb1="38CF7CFA" w:usb2="00000016" w:usb3="00000000" w:csb0="00040001" w:csb1="00000000"/>
+  </w:font>
+  <w:font w:name="Tahoma">
+    <w:panose1 w:val="020B0604030504040204"/>
+    <w:charset w:val="00"/>
+    <w:family w:val="swiss"/>
+    <w:pitch w:val="variable"/>
+    <w:sig w:usb0="E1002EFF" w:usb1="C000605B" w:usb2="00000029" w:usb3="00000000" w:csb0="000101FF" w:csb1="00000000"/>
+  </w:font>
+  <w:font w:name="Arial">
+    <w:panose1 w:val="020B0604020202020204"/>
+    <w:charset w:val="00"/>
+    <w:family w:val="swiss"/>
+    <w:pitch w:val="variable"/>
+    <w:sig w:usb0="E0002AFF" w:usb1="C0007843" w:usb2="00000009" w:usb3="00000000" w:csb0="000001FF" w:csb1="00000000"/>
+  </w:font>
+  <w:font w:name="Nokia Pure Text DFLT">
+    <w:altName w:val="Nokia Pure Text"/>
+    <w:panose1 w:val="00000000000000000000"/>
+    <w:charset w:val="00"/>
+    <w:family w:val="roman"/>
+    <w:notTrueType/>
+    <w:pitch w:val="default"/>
+  </w:font>
+  <w:font w:name="Arial Unicode MS">
+    <w:panose1 w:val="020B0604020202020204"/>
+    <w:charset w:val="86"/>
+    <w:family w:val="swiss"/>
+    <w:pitch w:val="variable"/>
+    <w:sig w:usb0="F7FFAFFF" w:usb1="E9DFFFFF" w:usb2="0000003F" w:usb3="00000000" w:csb0="003F01FF" w:csb1="00000000"/>
+  </w:font>
+  <w:font w:name="Calibri">
+    <w:panose1 w:val="020F0502020204030204"/>
+    <w:charset w:val="00"/>
+    <w:family w:val="swiss"/>
+    <w:pitch w:val="variable"/>
+    <w:sig w:usb0="E00002FF" w:usb1="4000ACFF" w:usb2="00000001" w:usb3="00000000" w:csb0="0000019F" w:csb1="00000000"/>
+  </w:font>
+  <w:font w:name="Calibri Light">
+    <w:panose1 w:val="020F0302020204030204"/>
+    <w:charset w:val="00"/>
+    <w:family w:val="swiss"/>
+    <w:pitch w:val="variable"/>
+    <w:sig w:usb0="A00002EF" w:usb1="4000207B" w:usb2="00000000" w:usb3="00000000" w:csb0="0000019F" w:csb1="00000000"/>
+  </w:font>
+</w:fonts>
+</file>
+
+<file path=word/glossary/settings.xml><?xml version="1.0" encoding="utf-8"?>
+<w:settings xmlns:mc="http://schemas.openxmlformats.org/markup-compatibility/2006" xmlns:o="urn:schemas-microsoft-com:office:office" xmlns:r="http://schemas.openxmlformats.org/officeDocument/2006/relationships" xmlns:m="http://schemas.openxmlformats.org/officeDocument/2006/math" xmlns:v="urn:schemas-microsoft-com:vml" xmlns:w10="urn:schemas-microsoft-com:office:word" xmlns:w="http://schemas.openxmlformats.org/wordprocessingml/2006/main" xmlns:w14="http://schemas.microsoft.com/office/word/2010/wordml" xmlns:w15="http://schemas.microsoft.com/office/word/2012/wordml" xmlns:sl="http://schemas.openxmlformats.org/schemaLibrary/2006/main" mc:Ignorable="w14 w15">
+  <w:view w:val="normal"/>
+  <w:bordersDoNotSurroundHeader/>
+  <w:bordersDoNotSurroundFooter/>
+  <w:defaultTabStop w:val="420"/>
+  <w:drawingGridVerticalSpacing w:val="156"/>
+  <w:displayHorizontalDrawingGridEvery w:val="0"/>
+  <w:displayVerticalDrawingGridEvery w:val="2"/>
+  <w:characterSpacingControl w:val="compressPunctuation"/>
+  <w:compat>
+    <w:spaceForUL/>
+    <w:balanceSingleByteDoubleByteWidth/>
+    <w:doNotLeaveBackslashAlone/>
+    <w:ulTrailSpace/>
+    <w:doNotExpandShiftReturn/>
+    <w:adjustLineHeightInTable/>
+    <w:useFELayout/>
+    <w:compatSetting w:name="compatibilityMode" w:uri="http://schemas.microsoft.com/office/word" w:val="15"/>
+    <w:compatSetting w:name="overrideTableStyleFontSizeAndJustification" w:uri="http://schemas.microsoft.com/office/word" w:val="1"/>
+    <w:compatSetting w:name="enableOpenTypeFeatures" w:uri="http://schemas.microsoft.com/office/word" w:val="1"/>
+    <w:compatSetting w:name="doNotFlipMirrorIndents" w:uri="http://schemas.microsoft.com/office/word" w:val="1"/>
+    <w:compatSetting w:name="differentiateMultirowTableHeaders" w:uri="http://schemas.microsoft.com/office/word" w:val="1"/>
+  </w:compat>
+  <w:rsids>
+    <w:rsidRoot w:val="006E08D1"/>
+    <w:rsid w:val="006E08D1"/>
+    <w:rsid w:val="00FC31EF"/>
+  </w:rsids>
+  <m:mathPr>
+    <m:mathFont m:val="Cambria Math"/>
+    <m:brkBin m:val="before"/>
+    <m:brkBinSub m:val="--"/>
+    <m:smallFrac m:val="0"/>
+    <m:dispDef/>
+    <m:lMargin m:val="0"/>
+    <m:rMargin m:val="0"/>
+    <m:defJc m:val="centerGroup"/>
+    <m:wrapIndent m:val="1440"/>
+    <m:intLim m:val="subSup"/>
+    <m:naryLim m:val="undOvr"/>
+  </m:mathPr>
+  <w:themeFontLang w:val="en-US" w:eastAsia="zh-CN"/>
+  <w:clrSchemeMapping w:bg1="light1" w:t1="dark1" w:bg2="light2" w:t2="dark2" w:accent1="accent1" w:accent2="accent2" w:accent3="accent3" w:accent4="accent4" w:accent5="accent5" w:accent6="accent6" w:hyperlink="hyperlink" w:followedHyperlink="followedHyperlink"/>
+  <w:decimalSymbol w:val="."/>
+  <w:listSeparator w:val=","/>
+  <w15:chartTrackingRefBased/>
+</w:settings>
+</file>
+
+<file path=word/glossary/styles.xml><?xml version="1.0" encoding="utf-8"?>
+<w:styles xmlns:mc="http://schemas.openxmlformats.org/markup-compatibility/2006" xmlns:r="http://schemas.openxmlformats.org/officeDocument/2006/relationships" xmlns:w="http://schemas.openxmlformats.org/wordprocessingml/2006/main" xmlns:w14="http://schemas.microsoft.com/office/word/2010/wordml" xmlns:w15="http://schemas.microsoft.com/office/word/2012/wordml" mc:Ignorable="w14 w15">
+  <w:docDefaults>
+    <w:rPrDefault>
+      <w:rPr>
+        <w:rFonts w:asciiTheme="minorHAnsi" w:eastAsiaTheme="minorEastAsia" w:hAnsiTheme="minorHAnsi" w:cstheme="minorBidi"/>
+        <w:kern w:val="2"/>
+        <w:sz w:val="21"/>
+        <w:szCs w:val="22"/>
+        <w:lang w:val="en-US" w:eastAsia="zh-CN" w:bidi="ar-SA"/>
+      </w:rPr>
+    </w:rPrDefault>
+    <w:pPrDefault/>
+  </w:docDefaults>
+  <w:latentStyles w:defLockedState="0" w:defUIPriority="99" w:defSemiHidden="0" w:defUnhideWhenUsed="0" w:defQFormat="0" w:count="371">
+    <w:lsdException w:name="Normal" w:uiPriority="0" w:qFormat="1"/>
+    <w:lsdException w:name="heading 1" w:uiPriority="9" w:qFormat="1"/>
+    <w:lsdException w:name="heading 2" w:semiHidden="1" w:uiPriority="9" w:unhideWhenUsed="1" w:qFormat="1"/>
+    <w:lsdException w:name="heading 3" w:semiHidden="1" w:uiPriority="9" w:unhideWhenUsed="1" w:qFormat="1"/>
+    <w:lsdException w:name="heading 4" w:semiHidden="1" w:uiPriority="9" w:unhideWhenUsed="1" w:qFormat="1"/>
+    <w:lsdException w:name="heading 5" w:semiHidden="1" w:uiPriority="9" w:unhideWhenUsed="1" w:qFormat="1"/>
+    <w:lsdException w:name="heading 6" w:semiHidden="1" w:uiPriority="9" w:unhideWhenUsed="1" w:qFormat="1"/>
+    <w:lsdException w:name="heading 7" w:semiHidden="1" w:uiPriority="9" w:unhideWhenUsed="1" w:qFormat="1"/>
+    <w:lsdException w:name="heading 8" w:semiHidden="1" w:uiPriority="9" w:unhideWhenUsed="1" w:qFormat="1"/>
+    <w:lsdException w:name="heading 9" w:semiHidden="1" w:uiPriority="9" w:unhideWhenUsed="1" w:qFormat="1"/>
+    <w:lsdException w:name="index 1" w:semiHidden="1" w:unhideWhenUsed="1"/>
+    <w:lsdException w:name="index 2" w:semiHidden="1" w:unhideWhenUsed="1"/>
+    <w:lsdException w:name="index 3" w:semiHidden="1" w:unhideWhenUsed="1"/>
+    <w:lsdException w:name="index 4" w:semiHidden="1" w:unhideWhenUsed="1"/>
+    <w:lsdException w:name="index 5" w:semiHidden="1" w:unhideWhenUsed="1"/>
+    <w:lsdException w:name="index 6" w:semiHidden="1" w:unhideWhenUsed="1"/>
+    <w:lsdException w:name="index 7" w:semiHidden="1" w:unhideWhenUsed="1"/>
+    <w:lsdException w:name="index 8" w:semiHidden="1" w:unhideWhenUsed="1"/>
+    <w:lsdException w:name="index 9" w:semiHidden="1" w:unhideWhenUsed="1"/>
+    <w:lsdException w:name="toc 1" w:semiHidden="1" w:uiPriority="39" w:unhideWhenUsed="1"/>
+    <w:lsdException w:name="toc 2" w:semiHidden="1" w:uiPriority="39" w:unhideWhenUsed="1"/>
+    <w:lsdException w:name="toc 3" w:semiHidden="1" w:uiPriority="39" w:unhideWhenUsed="1"/>
+    <w:lsdException w:name="toc 4" w:semiHidden="1" w:uiPriority="39" w:unhideWhenUsed="1"/>
+    <w:lsdException w:name="toc 5" w:semiHidden="1" w:uiPriority="39" w:unhideWhenUsed="1"/>
+    <w:lsdException w:name="toc 6" w:semiHidden="1" w:uiPriority="39" w:unhideWhenUsed="1"/>
+    <w:lsdException w:name="toc 7" w:semiHidden="1" w:uiPriority="39" w:unhideWhenUsed="1"/>
+    <w:lsdException w:name="toc 8" w:semiHidden="1" w:uiPriority="39" w:unhideWhenUsed="1"/>
+    <w:lsdException w:name="toc 9" w:semiHidden="1" w:uiPriority="39" w:unhideWhenUsed="1"/>
+    <w:lsdException w:name="Normal Indent" w:semiHidden="1" w:unhideWhenUsed="1"/>
+    <w:lsdException w:name="footnote text" w:semiHidden="1" w:unhideWhenUsed="1"/>
+    <w:lsdException w:name="annotation text" w:semiHidden="1" w:unhideWhenUsed="1"/>
+    <w:lsdException w:name="header" w:semiHidden="1" w:unhideWhenUsed="1"/>
+    <w:lsdException w:name="footer" w:semiHidden="1" w:unhideWhenUsed="1"/>
+    <w:lsdException w:name="index heading" w:semiHidden="1" w:unhideWhenUsed="1"/>
+    <w:lsdException w:name="caption" w:semiHidden="1" w:uiPriority="35" w:unhideWhenUsed="1" w:qFormat="1"/>
+    <w:lsdException w:name="table of figures" w:semiHidden="1" w:unhideWhenUsed="1"/>
+    <w:lsdException w:name="envelope address" w:semiHidden="1" w:unhideWhenUsed="1"/>
+    <w:lsdException w:name="envelope return" w:semiHidden="1" w:unhideWhenUsed="1"/>
+    <w:lsdException w:name="footnote reference" w:semiHidden="1" w:unhideWhenUsed="1"/>
+    <w:lsdException w:name="annotation reference" w:semiHidden="1" w:unhideWhenUsed="1"/>
+    <w:lsdException w:name="line number" w:semiHidden="1" w:unhideWhenUsed="1"/>
+    <w:lsdException w:name="page number" w:semiHidden="1" w:unhideWhenUsed="1"/>
+    <w:lsdException w:name="endnote reference" w:semiHidden="1" w:unhideWhenUsed="1"/>
+    <w:lsdException w:name="endnote text" w:semiHidden="1" w:unhideWhenUsed="1"/>
+    <w:lsdException w:name="table of authorities" w:semiHidden="1" w:unhideWhenUsed="1"/>
+    <w:lsdException w:name="macro" w:semiHidden="1" w:unhideWhenUsed="1"/>
+    <w:lsdException w:name="toa heading" w:semiHidden="1" w:unhideWhenUsed="1"/>
+    <w:lsdException w:name="List" w:semiHidden="1" w:unhideWhenUsed="1"/>
+    <w:lsdException w:name="List Bullet" w:semiHidden="1" w:unhideWhenUsed="1"/>
+    <w:lsdException w:name="List Number" w:semiHidden="1" w:unhideWhenUsed="1"/>
+    <w:lsdException w:name="List 2" w:semiHidden="1" w:unhideWhenUsed="1"/>
+    <w:lsdException w:name="List 3" w:semiHidden="1" w:unhideWhenUsed="1"/>
+    <w:lsdException w:name="List 4" w:semiHidden="1" w:unhideWhenUsed="1"/>
+    <w:lsdException w:name="List 5" w:semiHidden="1" w:unhideWhenUsed="1"/>
+    <w:lsdException w:name="List Bullet 2" w:semiHidden="1" w:unhideWhenUsed="1"/>
+    <w:lsdException w:name="List Bullet 3" w:semiHidden="1" w:unhideWhenUsed="1"/>
+    <w:lsdException w:name="List Bullet 4" w:semiHidden="1" w:unhideWhenUsed="1"/>
+    <w:lsdException w:name="List Bullet 5" w:semiHidden="1" w:unhideWhenUsed="1"/>
+    <w:lsdException w:name="List Number 2" w:semiHidden="1" w:unhideWhenUsed="1"/>
+    <w:lsdException w:name="List Number 3" w:semiHidden="1" w:unhideWhenUsed="1"/>
+    <w:lsdException w:name="List Number 4" w:semiHidden="1" w:unhideWhenUsed="1"/>
+    <w:lsdException w:name="List Number 5" w:semiHidden="1" w:unhideWhenUsed="1"/>
+    <w:lsdException w:name="Title" w:uiPriority="10" w:qFormat="1"/>
+    <w:lsdException w:name="Closing" w:semiHidden="1" w:unhideWhenUsed="1"/>
+    <w:lsdException w:name="Signature" w:semiHidden="1" w:unhideWhenUsed="1"/>
+    <w:lsdException w:name="Default Paragraph Font" w:semiHidden="1" w:uiPriority="1" w:unhideWhenUsed="1"/>
+    <w:lsdException w:name="Body Text" w:semiHidden="1" w:unhideWhenUsed="1"/>
+    <w:lsdException w:name="Body Text Indent" w:semiHidden="1" w:unhideWhenUsed="1"/>
+    <w:lsdException w:name="List Continue" w:semiHidden="1" w:unhideWhenUsed="1"/>
+    <w:lsdException w:name="List Continue 2" w:semiHidden="1" w:unhideWhenUsed="1"/>
+    <w:lsdException w:name="List Continue 3" w:semiHidden="1" w:unhideWhenUsed="1"/>
+    <w:lsdException w:name="List Continue 4" w:semiHidden="1" w:unhideWhenUsed="1"/>
+    <w:lsdException w:name="List Continue 5" w:semiHidden="1" w:unhideWhenUsed="1"/>
+    <w:lsdException w:name="Message Header" w:semiHidden="1" w:unhideWhenUsed="1"/>
+    <w:lsdException w:name="Subtitle" w:uiPriority="11" w:qFormat="1"/>
+    <w:lsdException w:name="Salutation" w:semiHidden="1" w:unhideWhenUsed="1"/>
+    <w:lsdException w:name="Date" w:semiHidden="1" w:unhideWhenUsed="1"/>
+    <w:lsdException w:name="Body Text First Indent" w:semiHidden="1" w:unhideWhenUsed="1"/>
+    <w:lsdException w:name="Body Text First Indent 2" w:semiHidden="1" w:unhideWhenUsed="1"/>
+    <w:lsdException w:name="Note Heading" w:semiHidden="1" w:unhideWhenUsed="1"/>
+    <w:lsdException w:name="Body Text 2" w:semiHidden="1" w:unhideWhenUsed="1"/>
+    <w:lsdException w:name="Body Text 3" w:semiHidden="1" w:unhideWhenUsed="1"/>
+    <w:lsdException w:name="Body Text Indent 2" w:semiHidden="1" w:unhideWhenUsed="1"/>
+    <w:lsdException w:name="Body Text Indent 3" w:semiHidden="1" w:unhideWhenUsed="1"/>
+    <w:lsdException w:name="Block Text" w:semiHidden="1" w:unhideWhenUsed="1"/>
+    <w:lsdException w:name="Hyperlink" w:semiHidden="1" w:unhideWhenUsed="1"/>
+    <w:lsdException w:name="FollowedHyperlink" w:semiHidden="1" w:unhideWhenUsed="1"/>
+    <w:lsdException w:name="Strong" w:uiPriority="22" w:qFormat="1"/>
+    <w:lsdException w:name="Emphasis" w:uiPriority="20" w:qFormat="1"/>
+    <w:lsdException w:name="Document Map" w:semiHidden="1" w:unhideWhenUsed="1"/>
+    <w:lsdException w:name="Plain Text" w:semiHidden="1" w:unhideWhenUsed="1"/>
+    <w:lsdException w:name="E-mail Signature" w:semiHidden="1" w:unhideWhenUsed="1"/>
+    <w:lsdException w:name="HTML Top of Form" w:semiHidden="1" w:unhideWhenUsed="1"/>
+    <w:lsdException w:name="HTML Bottom of Form" w:semiHidden="1" w:unhideWhenUsed="1"/>
+    <w:lsdException w:name="Normal (Web)" w:semiHidden="1" w:unhideWhenUsed="1"/>
+    <w:lsdException w:name="HTML Acronym" w:semiHidden="1" w:unhideWhenUsed="1"/>
+    <w:lsdException w:name="HTML Address" w:semiHidden="1" w:unhideWhenUsed="1"/>
+    <w:lsdException w:name="HTML Cite" w:semiHidden="1" w:unhideWhenUsed="1"/>
+    <w:lsdException w:name="HTML Code" w:semiHidden="1" w:unhideWhenUsed="1"/>
+    <w:lsdException w:name="HTML Definition" w:semiHidden="1" w:unhideWhenUsed="1"/>
+    <w:lsdException w:name="HTML Keyboard" w:semiHidden="1" w:unhideWhenUsed="1"/>
+    <w:lsdException w:name="HTML Preformatted" w:semiHidden="1" w:unhideWhenUsed="1"/>
+    <w:lsdException w:name="HTML Sample" w:semiHidden="1" w:unhideWhenUsed="1"/>
+    <w:lsdException w:name="HTML Typewriter" w:semiHidden="1" w:unhideWhenUsed="1"/>
+    <w:lsdException w:name="HTML Variable" w:semiHidden="1" w:unhideWhenUsed="1"/>
+    <w:lsdException w:name="Normal Table" w:semiHidden="1" w:unhideWhenUsed="1"/>
+    <w:lsdException w:name="annotation subject" w:semiHidden="1" w:unhideWhenUsed="1"/>
+    <w:lsdException w:name="No List" w:semiHidden="1" w:unhideWhenUsed="1"/>
+    <w:lsdException w:name="Outline List 1" w:semiHidden="1" w:unhideWhenUsed="1"/>
+    <w:lsdException w:name="Outline List 2" w:semiHidden="1" w:unhideWhenUsed="1"/>
+    <w:lsdException w:name="Outline List 3" w:semiHidden="1" w:unhideWhenUsed="1"/>
+    <w:lsdException w:name="Table Simple 1" w:semiHidden="1" w:unhideWhenUsed="1"/>
+    <w:lsdException w:name="Table Simple 2" w:semiHidden="1" w:unhideWhenUsed="1"/>
+    <w:lsdException w:name="Table Simple 3" w:semiHidden="1" w:unhideWhenUsed="1"/>
+    <w:lsdException w:name="Table Classic 1" w:semiHidden="1" w:unhideWhenUsed="1"/>
+    <w:lsdException w:name="Table Classic 2" w:semiHidden="1" w:unhideWhenUsed="1"/>
+    <w:lsdException w:name="Table Classic 3" w:semiHidden="1" w:unhideWhenUsed="1"/>
+    <w:lsdException w:name="Table Classic 4" w:semiHidden="1" w:unhideWhenUsed="1"/>
+    <w:lsdException w:name="Table Colorful 1" w:semiHidden="1" w:unhideWhenUsed="1"/>
+    <w:lsdException w:name="Table Colorful 2" w:semiHidden="1" w:unhideWhenUsed="1"/>
+    <w:lsdException w:name="Table Colorful 3" w:semiHidden="1" w:unhideWhenUsed="1"/>
+    <w:lsdException w:name="Table Columns 1" w:semiHidden="1" w:unhideWhenUsed="1"/>
+    <w:lsdException w:name="Table Columns 2" w:semiHidden="1" w:unhideWhenUsed="1"/>
+    <w:lsdException w:name="Table Columns 3" w:semiHidden="1" w:unhideWhenUsed="1"/>
+    <w:lsdException w:name="Table Columns 4" w:semiHidden="1" w:unhideWhenUsed="1"/>
+    <w:lsdException w:name="Table Columns 5" w:semiHidden="1" w:unhideWhenUsed="1"/>
+    <w:lsdException w:name="Table Grid 1" w:semiHidden="1" w:unhideWhenUsed="1"/>
+    <w:lsdException w:name="Table Grid 2" w:semiHidden="1" w:unhideWhenUsed="1"/>
+    <w:lsdException w:name="Table Grid 3" w:semiHidden="1" w:unhideWhenUsed="1"/>
+    <w:lsdException w:name="Table Grid 4" w:semiHidden="1" w:unhideWhenUsed="1"/>
+    <w:lsdException w:name="Table Grid 5" w:semiHidden="1" w:unhideWhenUsed="1"/>
+    <w:lsdException w:name="Table Grid 6" w:semiHidden="1" w:unhideWhenUsed="1"/>
+    <w:lsdException w:name="Table Grid 7" w:semiHidden="1" w:unhideWhenUsed="1"/>
+    <w:lsdException w:name="Table Grid 8" w:semiHidden="1" w:unhideWhenUsed="1"/>
+    <w:lsdException w:name="Table List 1" w:semiHidden="1" w:unhideWhenUsed="1"/>
+    <w:lsdException w:name="Table List 2" w:semiHidden="1" w:unhideWhenUsed="1"/>
+    <w:lsdException w:name="Table List 3" w:semiHidden="1" w:unhideWhenUsed="1"/>
+    <w:lsdException w:name="Table List 4" w:semiHidden="1" w:unhideWhenUsed="1"/>
+    <w:lsdException w:name="Table List 5" w:semiHidden="1" w:unhideWhenUsed="1"/>
+    <w:lsdException w:name="Table List 6" w:semiHidden="1" w:unhideWhenUsed="1"/>
+    <w:lsdException w:name="Table List 7" w:semiHidden="1" w:unhideWhenUsed="1"/>
+    <w:lsdException w:name="Table List 8" w:semiHidden="1" w:unhideWhenUsed="1"/>
+    <w:lsdException w:name="Table 3D effects 1" w:semiHidden="1" w:unhideWhenUsed="1"/>
+    <w:lsdException w:name="Table 3D effects 2" w:semiHidden="1" w:unhideWhenUsed="1"/>
+    <w:lsdException w:name="Table 3D effects 3" w:semiHidden="1" w:unhideWhenUsed="1"/>
+    <w:lsdException w:name="Table Contemporary" w:semiHidden="1" w:unhideWhenUsed="1"/>
+    <w:lsdException w:name="Table Elegant" w:semiHidden="1" w:unhideWhenUsed="1"/>
+    <w:lsdException w:name="Table Professional" w:semiHidden="1" w:unhideWhenUsed="1"/>
+    <w:lsdException w:name="Table Subtle 1" w:semiHidden="1" w:unhideWhenUsed="1"/>
+    <w:lsdException w:name="Table Subtle 2" w:semiHidden="1" w:unhideWhenUsed="1"/>
+    <w:lsdException w:name="Table Web 1" w:semiHidden="1" w:unhideWhenUsed="1"/>
+    <w:lsdException w:name="Table Web 2" w:semiHidden="1" w:unhideWhenUsed="1"/>
+    <w:lsdException w:name="Table Web 3" w:semiHidden="1" w:unhideWhenUsed="1"/>
+    <w:lsdException w:name="Balloon Text" w:semiHidden="1" w:unhideWhenUsed="1"/>
+    <w:lsdException w:name="Table Grid" w:uiPriority="39"/>
+    <w:lsdException w:name="Table Theme" w:semiHidden="1" w:unhideWhenUsed="1"/>
+    <w:lsdException w:name="Placeholder Text" w:semiHidden="1"/>
+    <w:lsdException w:name="No Spacing" w:uiPriority="1" w:qFormat="1"/>
+    <w:lsdException w:name="Light Shading" w:uiPriority="60"/>
+    <w:lsdException w:name="Light List" w:uiPriority="61"/>
+    <w:lsdException w:name="Light Grid" w:uiPriority="62"/>
+    <w:lsdException w:name="Medium Shading 1" w:uiPriority="63"/>
+    <w:lsdException w:name="Medium Shading 2" w:uiPriority="64"/>
+    <w:lsdException w:name="Medium List 1" w:uiPriority="65"/>
+    <w:lsdException w:name="Medium List 2" w:uiPriority="66"/>
+    <w:lsdException w:name="Medium Grid 1" w:uiPriority="67"/>
+    <w:lsdException w:name="Medium Grid 2" w:uiPriority="68"/>
+    <w:lsdException w:name="Medium Grid 3" w:uiPriority="69"/>
+    <w:lsdException w:name="Dark List" w:uiPriority="70"/>
+    <w:lsdException w:name="Colorful Shading" w:uiPriority="71"/>
+    <w:lsdException w:name="Colorful List" w:uiPriority="72"/>
+    <w:lsdException w:name="Colorful Grid" w:uiPriority="73"/>
+    <w:lsdException w:name="Light Shading Accent 1" w:uiPriority="60"/>
+    <w:lsdException w:name="Light List Accent 1" w:uiPriority="61"/>
+    <w:lsdException w:name="Light Grid Accent 1" w:uiPriority="62"/>
+    <w:lsdException w:name="Medium Shading 1 Accent 1" w:uiPriority="63"/>
+    <w:lsdException w:name="Medium Shading 2 Accent 1" w:uiPriority="64"/>
+    <w:lsdException w:name="Medium List 1 Accent 1" w:uiPriority="65"/>
+    <w:lsdException w:name="Revision" w:semiHidden="1"/>
+    <w:lsdException w:name="List Paragraph" w:uiPriority="34" w:qFormat="1"/>
+    <w:lsdException w:name="Quote" w:uiPriority="29" w:qFormat="1"/>
+    <w:lsdException w:name="Intense Quote" w:uiPriority="30" w:qFormat="1"/>
+    <w:lsdException w:name="Medium List 2 Accent 1" w:uiPriority="66"/>
+    <w:lsdException w:name="Medium Grid 1 Accent 1" w:uiPriority="67"/>
+    <w:lsdException w:name="Medium Grid 2 Accent 1" w:uiPriority="68"/>
+    <w:lsdException w:name="Medium Grid 3 Accent 1" w:uiPriority="69"/>
+    <w:lsdException w:name="Dark List Accent 1" w:uiPriority="70"/>
+    <w:lsdException w:name="Colorful Shading Accent 1" w:uiPriority="71"/>
+    <w:lsdException w:name="Colorful List Accent 1" w:uiPriority="72"/>
+    <w:lsdException w:name="Colorful Grid Accent 1" w:uiPriority="73"/>
+    <w:lsdException w:name="Light Shading Accent 2" w:uiPriority="60"/>
+    <w:lsdException w:name="Light List Accent 2" w:uiPriority="61"/>
+    <w:lsdException w:name="Light Grid Accent 2" w:uiPriority="62"/>
+    <w:lsdException w:name="Medium Shading 1 Accent 2" w:uiPriority="63"/>
+    <w:lsdException w:name="Medium Shading 2 Accent 2" w:uiPriority="64"/>
+    <w:lsdException w:name="Medium List 1 Accent 2" w:uiPriority="65"/>
+    <w:lsdException w:name="Medium List 2 Accent 2" w:uiPriority="66"/>
+    <w:lsdException w:name="Medium Grid 1 Accent 2" w:uiPriority="67"/>
+    <w:lsdException w:name="Medium Grid 2 Accent 2" w:uiPriority="68"/>
+    <w:lsdException w:name="Medium Grid 3 Accent 2" w:uiPriority="69"/>
+    <w:lsdException w:name="Dark List Accent 2" w:uiPriority="70"/>
+    <w:lsdException w:name="Colorful Shading Accent 2" w:uiPriority="71"/>
+    <w:lsdException w:name="Colorful List Accent 2" w:uiPriority="72"/>
+    <w:lsdException w:name="Colorful Grid Accent 2" w:uiPriority="73"/>
+    <w:lsdException w:name="Light Shading Accent 3" w:uiPriority="60"/>
+    <w:lsdException w:name="Light List Accent 3" w:uiPriority="61"/>
+    <w:lsdException w:name="Light Grid Accent 3" w:uiPriority="62"/>
+    <w:lsdException w:name="Medium Shading 1 Accent 3" w:uiPriority="63"/>
+    <w:lsdException w:name="Medium Shading 2 Accent 3" w:uiPriority="64"/>
+    <w:lsdException w:name="Medium List 1 Accent 3" w:uiPriority="65"/>
+    <w:lsdException w:name="Medium List 2 Accent 3" w:uiPriority="66"/>
+    <w:lsdException w:name="Medium Grid 1 Accent 3" w:uiPriority="67"/>
+    <w:lsdException w:name="Medium Grid 2 Accent 3" w:uiPriority="68"/>
+    <w:lsdException w:name="Medium Grid 3 Accent 3" w:uiPriority="69"/>
+    <w:lsdException w:name="Dark List Accent 3" w:uiPriority="70"/>
+    <w:lsdException w:name="Colorful Shading Accent 3" w:uiPriority="71"/>
+    <w:lsdException w:name="Colorful List Accent 3" w:uiPriority="72"/>
+    <w:lsdException w:name="Colorful Grid Accent 3" w:uiPriority="73"/>
+    <w:lsdException w:name="Light Shading Accent 4" w:uiPriority="60"/>
+    <w:lsdException w:name="Light List Accent 4" w:uiPriority="61"/>
+    <w:lsdException w:name="Light Grid Accent 4" w:uiPriority="62"/>
+    <w:lsdException w:name="Medium Shading 1 Accent 4" w:uiPriority="63"/>
+    <w:lsdException w:name="Medium Shading 2 Accent 4" w:uiPriority="64"/>
+    <w:lsdException w:name="Medium List 1 Accent 4" w:uiPriority="65"/>
+    <w:lsdException w:name="Medium List 2 Accent 4" w:uiPriority="66"/>
+    <w:lsdException w:name="Medium Grid 1 Accent 4" w:uiPriority="67"/>
+    <w:lsdException w:name="Medium Grid 2 Accent 4" w:uiPriority="68"/>
+    <w:lsdException w:name="Medium Grid 3 Accent 4" w:uiPriority="69"/>
+    <w:lsdException w:name="Dark List Accent 4" w:uiPriority="70"/>
+    <w:lsdException w:name="Colorful Shading Accent 4" w:uiPriority="71"/>
+    <w:lsdException w:name="Colorful List Accent 4" w:uiPriority="72"/>
+    <w:lsdException w:name="Colorful Grid Accent 4" w:uiPriority="73"/>
+    <w:lsdException w:name="Light Shading Accent 5" w:uiPriority="60"/>
+    <w:lsdException w:name="Light List Accent 5" w:uiPriority="61"/>
+    <w:lsdException w:name="Light Grid Accent 5" w:uiPriority="62"/>
+    <w:lsdException w:name="Medium Shading 1 Accent 5" w:uiPriority="63"/>
+    <w:lsdException w:name="Medium Shading 2 Accent 5" w:uiPriority="64"/>
+    <w:lsdException w:name="Medium List 1 Accent 5" w:uiPriority="65"/>
+    <w:lsdException w:name="Medium List 2 Accent 5" w:uiPriority="66"/>
+    <w:lsdException w:name="Medium Grid 1 Accent 5" w:uiPriority="67"/>
+    <w:lsdException w:name="Medium Grid 2 Accent 5" w:uiPriority="68"/>
+    <w:lsdException w:name="Medium Grid 3 Accent 5" w:uiPriority="69"/>
+    <w:lsdException w:name="Dark List Accent 5" w:uiPriority="70"/>
+    <w:lsdException w:name="Colorful Shading Accent 5" w:uiPriority="71"/>
+    <w:lsdException w:name="Colorful List Accent 5" w:uiPriority="72"/>
+    <w:lsdException w:name="Colorful Grid Accent 5" w:uiPriority="73"/>
+    <w:lsdException w:name="Light Shading Accent 6" w:uiPriority="60"/>
+    <w:lsdException w:name="Light List Accent 6" w:uiPriority="61"/>
+    <w:lsdException w:name="Light Grid Accent 6" w:uiPriority="62"/>
+    <w:lsdException w:name="Medium Shading 1 Accent 6" w:uiPriority="63"/>
+    <w:lsdException w:name="Medium Shading 2 Accent 6" w:uiPriority="64"/>
+    <w:lsdException w:name="Medium List 1 Accent 6" w:uiPriority="65"/>
+    <w:lsdException w:name="Medium List 2 Accent 6" w:uiPriority="66"/>
+    <w:lsdException w:name="Medium Grid 1 Accent 6" w:uiPriority="67"/>
+    <w:lsdException w:name="Medium Grid 2 Accent 6" w:uiPriority="68"/>
+    <w:lsdException w:name="Medium Grid 3 Accent 6" w:uiPriority="69"/>
+    <w:lsdException w:name="Dark List Accent 6" w:uiPriority="70"/>
+    <w:lsdException w:name="Colorful Shading Accent 6" w:uiPriority="71"/>
+    <w:lsdException w:name="Colorful List Accent 6" w:uiPriority="72"/>
+    <w:lsdException w:name="Colorful Grid Accent 6" w:uiPriority="73"/>
+    <w:lsdException w:name="Subtle Emphasis" w:uiPriority="19" w:qFormat="1"/>
+    <w:lsdException w:name="Intense Emphasis" w:uiPriority="21" w:qFormat="1"/>
+    <w:lsdException w:name="Subtle Reference" w:uiPriority="31" w:qFormat="1"/>
+    <w:lsdException w:name="Intense Reference" w:uiPriority="32" w:qFormat="1"/>
+    <w:lsdException w:name="Book Title" w:uiPriority="33" w:qFormat="1"/>
+    <w:lsdException w:name="Bibliography" w:semiHidden="1" w:uiPriority="37" w:unhideWhenUsed="1"/>
+    <w:lsdException w:name="TOC Heading" w:semiHidden="1" w:uiPriority="39" w:unhideWhenUsed="1" w:qFormat="1"/>
+    <w:lsdException w:name="Plain Table 1" w:uiPriority="41"/>
+    <w:lsdException w:name="Plain Table 2" w:uiPriority="42"/>
+    <w:lsdException w:name="Plain Table 3" w:uiPriority="43"/>
+    <w:lsdException w:name="Plain Table 4" w:uiPriority="44"/>
+    <w:lsdException w:name="Plain Table 5" w:uiPriority="45"/>
+    <w:lsdException w:name="Grid Table Light" w:uiPriority="40"/>
+    <w:lsdException w:name="Grid Table 1 Light" w:uiPriority="46"/>
+    <w:lsdException w:name="Grid Table 2" w:uiPriority="47"/>
+    <w:lsdException w:name="Grid Table 3" w:uiPriority="48"/>
+    <w:lsdException w:name="Grid Table 4" w:uiPriority="49"/>
+    <w:lsdException w:name="Grid Table 5 Dark" w:uiPriority="50"/>
+    <w:lsdException w:name="Grid Table 6 Colorful" w:uiPriority="51"/>
+    <w:lsdException w:name="Grid Table 7 Colorful" w:uiPriority="52"/>
+    <w:lsdException w:name="Grid Table 1 Light Accent 1" w:uiPriority="46"/>
+    <w:lsdException w:name="Grid Table 2 Accent 1" w:uiPriority="47"/>
+    <w:lsdException w:name="Grid Table 3 Accent 1" w:uiPriority="48"/>
+    <w:lsdException w:name="Grid Table 4 Accent 1" w:uiPriority="49"/>
+    <w:lsdException w:name="Grid Table 5 Dark Accent 1" w:uiPriority="50"/>
+    <w:lsdException w:name="Grid Table 6 Colorful Accent 1" w:uiPriority="51"/>
+    <w:lsdException w:name="Grid Table 7 Colorful Accent 1" w:uiPriority="52"/>
+    <w:lsdException w:name="Grid Table 1 Light Accent 2" w:uiPriority="46"/>
+    <w:lsdException w:name="Grid Table 2 Accent 2" w:uiPriority="47"/>
+    <w:lsdException w:name="Grid Table 3 Accent 2" w:uiPriority="48"/>
+    <w:lsdException w:name="Grid Table 4 Accent 2" w:uiPriority="49"/>
+    <w:lsdException w:name="Grid Table 5 Dark Accent 2" w:uiPriority="50"/>
+    <w:lsdException w:name="Grid Table 6 Colorful Accent 2" w:uiPriority="51"/>
+    <w:lsdException w:name="Grid Table 7 Colorful Accent 2" w:uiPriority="52"/>
+    <w:lsdException w:name="Grid Table 1 Light Accent 3" w:uiPriority="46"/>
+    <w:lsdException w:name="Grid Table 2 Accent 3" w:uiPriority="47"/>
+    <w:lsdException w:name="Grid Table 3 Accent 3" w:uiPriority="48"/>
+    <w:lsdException w:name="Grid Table 4 Accent 3" w:uiPriority="49"/>
+    <w:lsdException w:name="Grid Table 5 Dark Accent 3" w:uiPriority="50"/>
+    <w:lsdException w:name="Grid Table 6 Colorful Accent 3" w:uiPriority="51"/>
+    <w:lsdException w:name="Grid Table 7 Colorful Accent 3" w:uiPriority="52"/>
+    <w:lsdException w:name="Grid Table 1 Light Accent 4" w:uiPriority="46"/>
+    <w:lsdException w:name="Grid Table 2 Accent 4" w:uiPriority="47"/>
+    <w:lsdException w:name="Grid Table 3 Accent 4" w:uiPriority="48"/>
+    <w:lsdException w:name="Grid Table 4 Accent 4" w:uiPriority="49"/>
+    <w:lsdException w:name="Grid Table 5 Dark Accent 4" w:uiPriority="50"/>
+    <w:lsdException w:name="Grid Table 6 Colorful Accent 4" w:uiPriority="51"/>
+    <w:lsdException w:name="Grid Table 7 Colorful Accent 4" w:uiPriority="52"/>
+    <w:lsdException w:name="Grid Table 1 Light Accent 5" w:uiPriority="46"/>
+    <w:lsdException w:name="Grid Table 2 Accent 5" w:uiPriority="47"/>
+    <w:lsdException w:name="Grid Table 3 Accent 5" w:uiPriority="48"/>
+    <w:lsdException w:name="Grid Table 4 Accent 5" w:uiPriority="49"/>
+    <w:lsdException w:name="Grid Table 5 Dark Accent 5" w:uiPriority="50"/>
+    <w:lsdException w:name="Grid Table 6 Colorful Accent 5" w:uiPriority="51"/>
+    <w:lsdException w:name="Grid Table 7 Colorful Accent 5" w:uiPriority="52"/>
+    <w:lsdException w:name="Grid Table 1 Light Accent 6" w:uiPriority="46"/>
+    <w:lsdException w:name="Grid Table 2 Accent 6" w:uiPriority="47"/>
+    <w:lsdException w:name="Grid Table 3 Accent 6" w:uiPriority="48"/>
+    <w:lsdException w:name="Grid Table 4 Accent 6" w:uiPriority="49"/>
+    <w:lsdException w:name="Grid Table 5 Dark Accent 6" w:uiPriority="50"/>
+    <w:lsdException w:name="Grid Table 6 Colorful Accent 6" w:uiPriority="51"/>
+    <w:lsdException w:name="Grid Table 7 Colorful Accent 6" w:uiPriority="52"/>
+    <w:lsdException w:name="List Table 1 Light" w:uiPriority="46"/>
+    <w:lsdException w:name="List Table 2" w:uiPriority="47"/>
+    <w:lsdException w:name="List Table 3" w:uiPriority="48"/>
+    <w:lsdException w:name="List Table 4" w:uiPriority="49"/>
+    <w:lsdException w:name="List Table 5 Dark" w:uiPriority="50"/>
+    <w:lsdException w:name="List Table 6 Colorful" w:uiPriority="51"/>
+    <w:lsdException w:name="List Table 7 Colorful" w:uiPriority="52"/>
+    <w:lsdException w:name="List Table 1 Light Accent 1" w:uiPriority="46"/>
+    <w:lsdException w:name="List Table 2 Accent 1" w:uiPriority="47"/>
+    <w:lsdException w:name="List Table 3 Accent 1" w:uiPriority="48"/>
+    <w:lsdException w:name="List Table 4 Accent 1" w:uiPriority="49"/>
+    <w:lsdException w:name="List Table 5 Dark Accent 1" w:uiPriority="50"/>
+    <w:lsdException w:name="List Table 6 Colorful Accent 1" w:uiPriority="51"/>
+    <w:lsdException w:name="List Table 7 Colorful Accent 1" w:uiPriority="52"/>
+    <w:lsdException w:name="List Table 1 Light Accent 2" w:uiPriority="46"/>
+    <w:lsdException w:name="List Table 2 Accent 2" w:uiPriority="47"/>
+    <w:lsdException w:name="List Table 3 Accent 2" w:uiPriority="48"/>
+    <w:lsdException w:name="List Table 4 Accent 2" w:uiPriority="49"/>
+    <w:lsdException w:name="List Table 5 Dark Accent 2" w:uiPriority="50"/>
+    <w:lsdException w:name="List Table 6 Colorful Accent 2" w:uiPriority="51"/>
+    <w:lsdException w:name="List Table 7 Colorful Accent 2" w:uiPriority="52"/>
+    <w:lsdException w:name="List Table 1 Light Accent 3" w:uiPriority="46"/>
+    <w:lsdException w:name="List Table 2 Accent 3" w:uiPriority="47"/>
+    <w:lsdException w:name="List Table 3 Accent 3" w:uiPriority="48"/>
+    <w:lsdException w:name="List Table 4 Accent 3" w:uiPriority="49"/>
+    <w:lsdException w:name="List Table 5 Dark Accent 3" w:uiPriority="50"/>
+    <w:lsdException w:name="List Table 6 Colorful Accent 3" w:uiPriority="51"/>
+    <w:lsdException w:name="List Table 7 Colorful Accent 3" w:uiPriority="52"/>
+    <w:lsdException w:name="List Table 1 Light Accent 4" w:uiPriority="46"/>
+    <w:lsdException w:name="List Table 2 Accent 4" w:uiPriority="47"/>
+    <w:lsdException w:name="List Table 3 Accent 4" w:uiPriority="48"/>
+    <w:lsdException w:name="List Table 4 Accent 4" w:uiPriority="49"/>
+    <w:lsdException w:name="List Table 5 Dark Accent 4" w:uiPriority="50"/>
+    <w:lsdException w:name="List Table 6 Colorful Accent 4" w:uiPriority="51"/>
+    <w:lsdException w:name="List Table 7 Colorful Accent 4" w:uiPriority="52"/>
+    <w:lsdException w:name="List Table 1 Light Accent 5" w:uiPriority="46"/>
+    <w:lsdException w:name="List Table 2 Accent 5" w:uiPriority="47"/>
+    <w:lsdException w:name="List Table 3 Accent 5" w:uiPriority="48"/>
+    <w:lsdException w:name="List Table 4 Accent 5" w:uiPriority="49"/>
+    <w:lsdException w:name="List Table 5 Dark Accent 5" w:uiPriority="50"/>
+    <w:lsdException w:name="List Table 6 Colorful Accent 5" w:uiPriority="51"/>
+    <w:lsdException w:name="List Table 7 Colorful Accent 5" w:uiPriority="52"/>
+    <w:lsdException w:name="List Table 1 Light Accent 6" w:uiPriority="46"/>
+    <w:lsdException w:name="List Table 2 Accent 6" w:uiPriority="47"/>
+    <w:lsdException w:name="List Table 3 Accent 6" w:uiPriority="48"/>
+    <w:lsdException w:name="List Table 4 Accent 6" w:uiPriority="49"/>
+    <w:lsdException w:name="List Table 5 Dark Accent 6" w:uiPriority="50"/>
+    <w:lsdException w:name="List Table 6 Colorful Accent 6" w:uiPriority="51"/>
+    <w:lsdException w:name="List Table 7 Colorful Accent 6" w:uiPriority="52"/>
+  </w:latentStyles>
+  <w:style w:type="paragraph" w:default="1" w:styleId="Normal">
+    <w:name w:val="Normal"/>
+    <w:qFormat/>
+    <w:rsid w:val="006E08D1"/>
+    <w:pPr>
+      <w:widowControl w:val="0"/>
+      <w:jc w:val="both"/>
+    </w:pPr>
+    <w:rPr>
+      <w:rFonts w:cs="Times New Roman"/>
+      <w:sz w:val="3276"/>
+      <w:szCs w:val="3276"/>
+    </w:rPr>
+  </w:style>
+  <w:style w:type="character" w:default="1" w:styleId="DefaultParagraphFont">
+    <w:name w:val="Default Paragraph Font"/>
+    <w:uiPriority w:val="1"/>
+    <w:semiHidden/>
+    <w:unhideWhenUsed/>
+    <w:rsid w:val="006E08D1"/>
+  </w:style>
+  <w:style w:type="table" w:default="1" w:styleId="TableNormal">
+    <w:name w:val="Normal Table"/>
+    <w:uiPriority w:val="99"/>
+    <w:semiHidden/>
+    <w:unhideWhenUsed/>
+    <w:tblPr>
+      <w:tblInd w:w="0" w:type="dxa"/>
+      <w:tblCellMar>
+        <w:top w:w="0" w:type="dxa"/>
+        <w:left w:w="108" w:type="dxa"/>
+        <w:bottom w:w="0" w:type="dxa"/>
+        <w:right w:w="108" w:type="dxa"/>
+      </w:tblCellMar>
+    </w:tblPr>
+  </w:style>
+  <w:style w:type="numbering" w:default="1" w:styleId="NoList">
+    <w:name w:val="No List"/>
+    <w:uiPriority w:val="99"/>
+    <w:semiHidden/>
+    <w:unhideWhenUsed/>
+  </w:style>
+  <w:style w:type="character" w:styleId="PlaceholderText">
+    <w:name w:val="Placeholder Text"/>
+    <w:basedOn w:val="DefaultParagraphFont"/>
+    <w:uiPriority w:val="99"/>
+    <w:semiHidden/>
+    <w:rsid w:val="006E08D1"/>
+    <w:rPr>
+      <w:color w:val="808080"/>
+    </w:rPr>
+  </w:style>
+</w:styles>
+</file>
+
+<file path=word/glossary/webSettings.xml><?xml version="1.0" encoding="utf-8"?>
+<w:webSettings xmlns:mc="http://schemas.openxmlformats.org/markup-compatibility/2006" xmlns:r="http://schemas.openxmlformats.org/officeDocument/2006/relationships" xmlns:w="http://schemas.openxmlformats.org/wordprocessingml/2006/main" xmlns:w14="http://schemas.microsoft.com/office/word/2010/wordml" xmlns:w15="http://schemas.microsoft.com/office/word/2012/wordml" mc:Ignorable="w14 w15">
+  <w:optimizeForBrowser/>
+</w:webSettings>
+</file>
+
 <file path=word/theme/theme1.xml><?xml version="1.0" encoding="utf-8"?>
 <a:theme xmlns:a="http://schemas.openxmlformats.org/drawingml/2006/main" name="Office Theme">
   <a:themeElements>
@@ -5107,7 +5950,7 @@
 </file>
 
 <file path=customXml/itemProps1.xml><?xml version="1.0" encoding="utf-8"?>
-<ds:datastoreItem xmlns:ds="http://schemas.openxmlformats.org/officeDocument/2006/customXml" ds:itemID="{4DA8612E-8A1B-464D-9A24-DDAAFC1D5AE8}">
+<ds:datastoreItem xmlns:ds="http://schemas.openxmlformats.org/officeDocument/2006/customXml" ds:itemID="{625010E8-6593-4E0C-AF8E-AEE22DCBE932}">
   <ds:schemaRefs>
     <ds:schemaRef ds:uri="http://schemas.openxmlformats.org/officeDocument/2006/bibliography"/>
   </ds:schemaRefs>

</xml_diff>